<commit_message>
php driver problem fix
</commit_message>
<xml_diff>
--- a/Dokumentation PHP.docx
+++ b/Dokumentation PHP.docx
@@ -1,6 +1,6 @@
 
 <file path=word/document.xml><?xml version="1.0" encoding="utf-8"?>
-<w:document xmlns:wpc="http://schemas.microsoft.com/office/word/2010/wordprocessingCanvas" xmlns:cx="http://schemas.microsoft.com/office/drawing/2014/chartex" xmlns:cx1="http://schemas.microsoft.com/office/drawing/2015/9/8/chartex" xmlns:cx2="http://schemas.microsoft.com/office/drawing/2015/10/21/chartex" xmlns:cx3="http://schemas.microsoft.com/office/drawing/2016/5/9/chartex" xmlns:cx4="http://schemas.microsoft.com/office/drawing/2016/5/10/chartex" xmlns:cx5="http://schemas.microsoft.com/office/drawing/2016/5/11/chartex" xmlns:cx6="http://schemas.microsoft.com/office/drawing/2016/5/12/chartex" xmlns:cx7="http://schemas.microsoft.com/office/drawing/2016/5/13/chartex" xmlns:cx8="http://schemas.microsoft.com/office/drawing/2016/5/14/chartex" xmlns:mc="http://schemas.openxmlformats.org/markup-compatibility/2006" xmlns:aink="http://schemas.microsoft.com/office/drawing/2016/ink" xmlns:am3d="http://schemas.microsoft.com/office/drawing/2017/model3d" xmlns:o="urn:schemas-microsoft-com:office:office" xmlns:oel="http://schemas.microsoft.com/office/2019/extlst" xmlns:r="http://schemas.openxmlformats.org/officeDocument/2006/relationships" xmlns:m="http://schemas.openxmlformats.org/officeDocument/2006/math" xmlns:v="urn:schemas-microsoft-com:vml" xmlns:wp14="http://schemas.microsoft.com/office/word/2010/wordprocessingDrawing" xmlns:wp="http://schemas.openxmlformats.org/drawingml/2006/wordprocessingDrawing" xmlns:w10="urn:schemas-microsoft-com:office:word" xmlns:w="http://schemas.openxmlformats.org/wordprocessingml/2006/main" xmlns:w14="http://schemas.microsoft.com/office/word/2010/wordml" xmlns:w15="http://schemas.microsoft.com/office/word/2012/wordml" xmlns:w16cex="http://schemas.microsoft.com/office/word/2018/wordml/cex" xmlns:w16cid="http://schemas.microsoft.com/office/word/2016/wordml/cid" xmlns:w16="http://schemas.microsoft.com/office/word/2018/wordml" xmlns:w16du="http://schemas.microsoft.com/office/word/2023/wordml/word16du" xmlns:w16sdtdh="http://schemas.microsoft.com/office/word/2020/wordml/sdtdatahash" xmlns:w16se="http://schemas.microsoft.com/office/word/2015/wordml/symex" xmlns:wpg="http://schemas.microsoft.com/office/word/2010/wordprocessingGroup" xmlns:wpi="http://schemas.microsoft.com/office/word/2010/wordprocessingInk" xmlns:wne="http://schemas.microsoft.com/office/word/2006/wordml" xmlns:wps="http://schemas.microsoft.com/office/word/2010/wordprocessingShape" mc:Ignorable="w14 w15 w16se w16cid w16 w16cex w16sdtdh w16du wp14">
+<w:document xmlns:wpc="http://schemas.microsoft.com/office/word/2010/wordprocessingCanvas" xmlns:cx="http://schemas.microsoft.com/office/drawing/2014/chartex" xmlns:cx1="http://schemas.microsoft.com/office/drawing/2015/9/8/chartex" xmlns:cx2="http://schemas.microsoft.com/office/drawing/2015/10/21/chartex" xmlns:cx3="http://schemas.microsoft.com/office/drawing/2016/5/9/chartex" xmlns:cx4="http://schemas.microsoft.com/office/drawing/2016/5/10/chartex" xmlns:cx5="http://schemas.microsoft.com/office/drawing/2016/5/11/chartex" xmlns:cx6="http://schemas.microsoft.com/office/drawing/2016/5/12/chartex" xmlns:cx7="http://schemas.microsoft.com/office/drawing/2016/5/13/chartex" xmlns:cx8="http://schemas.microsoft.com/office/drawing/2016/5/14/chartex" xmlns:mc="http://schemas.openxmlformats.org/markup-compatibility/2006" xmlns:aink="http://schemas.microsoft.com/office/drawing/2016/ink" xmlns:am3d="http://schemas.microsoft.com/office/drawing/2017/model3d" xmlns:o="urn:schemas-microsoft-com:office:office" xmlns:r="http://schemas.openxmlformats.org/officeDocument/2006/relationships" xmlns:m="http://schemas.openxmlformats.org/officeDocument/2006/math" xmlns:v="urn:schemas-microsoft-com:vml" xmlns:wp14="http://schemas.microsoft.com/office/word/2010/wordprocessingDrawing" xmlns:wp="http://schemas.openxmlformats.org/drawingml/2006/wordprocessingDrawing" xmlns:w10="urn:schemas-microsoft-com:office:word" xmlns:w="http://schemas.openxmlformats.org/wordprocessingml/2006/main" xmlns:w14="http://schemas.microsoft.com/office/word/2010/wordml" xmlns:w15="http://schemas.microsoft.com/office/word/2012/wordml" xmlns:w16cid="http://schemas.microsoft.com/office/word/2016/wordml/cid" xmlns:w16se="http://schemas.microsoft.com/office/word/2015/wordml/symex" xmlns:wpg="http://schemas.microsoft.com/office/word/2010/wordprocessingGroup" xmlns:wpi="http://schemas.microsoft.com/office/word/2010/wordprocessingInk" xmlns:wne="http://schemas.microsoft.com/office/word/2006/wordml" xmlns:wps="http://schemas.microsoft.com/office/word/2010/wordprocessingShape" mc:Ignorable="w14 w15 w16se w16cid wp14">
   <w:body>
     <w:p>
       <w:pPr>
@@ -8,18 +8,14 @@
         <w:spacing w:before="0" w:beforeAutospacing="0" w:after="0" w:afterAutospacing="0"/>
         <w:textAlignment w:val="baseline"/>
         <w:rPr>
-          <w:rFonts w:ascii="Segoe UI" w:hAnsi="Segoe UI" w:cs="Segoe UI"/>
-          <w:sz w:val="18"/>
-          <w:szCs w:val="18"/>
+          <w:rFonts w:ascii="Arial" w:hAnsi="Arial" w:cs="Arial"/>
         </w:rPr>
       </w:pPr>
       <w:r>
         <w:rPr>
           <w:rStyle w:val="wacimagecontainer"/>
-          <w:rFonts w:ascii="Segoe UI" w:hAnsi="Segoe UI" w:cs="Segoe UI"/>
+          <w:rFonts w:ascii="Arial" w:hAnsi="Arial" w:cs="Arial"/>
           <w:noProof/>
-          <w:sz w:val="18"/>
-          <w:szCs w:val="18"/>
         </w:rPr>
         <w:drawing>
           <wp:inline distT="0" distB="0" distL="0" distR="0" wp14:anchorId="36F80BB9" wp14:editId="2F9A8E72">
@@ -73,9 +69,7 @@
       <w:r>
         <w:rPr>
           <w:rStyle w:val="eop"/>
-          <w:rFonts w:ascii="Calibri" w:hAnsi="Calibri" w:cs="Calibri"/>
-          <w:sz w:val="22"/>
-          <w:szCs w:val="22"/>
+          <w:rFonts w:ascii="Arial" w:hAnsi="Arial" w:cs="Arial"/>
         </w:rPr>
         <w:t> </w:t>
       </w:r>
@@ -87,131 +81,113 @@
         <w:jc w:val="center"/>
         <w:textAlignment w:val="baseline"/>
         <w:rPr>
-          <w:rFonts w:ascii="Segoe UI" w:hAnsi="Segoe UI" w:cs="Segoe UI"/>
-          <w:color w:val="000000"/>
-          <w:sz w:val="18"/>
-          <w:szCs w:val="18"/>
-        </w:rPr>
-      </w:pPr>
-      <w:r>
-        <w:rPr>
-          <w:rStyle w:val="normaltextrun"/>
-          <w:rFonts w:ascii="Sagona ExtraLight" w:hAnsi="Sagona ExtraLight" w:cs="Segoe UI"/>
-          <w:color w:val="000000"/>
-          <w:sz w:val="76"/>
-          <w:szCs w:val="76"/>
+          <w:rFonts w:ascii="Arial" w:hAnsi="Arial" w:cs="Arial"/>
+          <w:b/>
+          <w:color w:val="385623" w:themeColor="accent6" w:themeShade="80"/>
+          <w:sz w:val="44"/>
+        </w:rPr>
+      </w:pPr>
+      <w:r>
+        <w:rPr>
+          <w:rStyle w:val="normaltextrun"/>
+          <w:rFonts w:ascii="Arial" w:hAnsi="Arial" w:cs="Arial"/>
+          <w:b/>
+          <w:color w:val="385623" w:themeColor="accent6" w:themeShade="80"/>
+          <w:sz w:val="44"/>
         </w:rPr>
         <w:t>Dokumentation PHP</w:t>
       </w:r>
-      <w:r>
-        <w:rPr>
-          <w:rStyle w:val="eop"/>
-          <w:rFonts w:ascii="Sagona ExtraLight" w:hAnsi="Sagona ExtraLight" w:cs="Segoe UI"/>
-          <w:color w:val="000000"/>
-          <w:sz w:val="76"/>
-          <w:szCs w:val="76"/>
-        </w:rPr>
-        <w:t> </w:t>
-      </w:r>
-    </w:p>
-    <w:p>
-      <w:pPr>
-        <w:pStyle w:val="paragraph"/>
-        <w:spacing w:before="0" w:beforeAutospacing="0" w:after="0" w:afterAutospacing="0"/>
-        <w:jc w:val="both"/>
-        <w:textAlignment w:val="baseline"/>
-        <w:rPr>
-          <w:rStyle w:val="eop"/>
-          <w:rFonts w:ascii="Quire Sans" w:hAnsi="Quire Sans" w:cs="Quire Sans"/>
-          <w:sz w:val="22"/>
-          <w:szCs w:val="22"/>
-        </w:rPr>
-      </w:pPr>
-    </w:p>
-    <w:p>
-      <w:pPr>
-        <w:pStyle w:val="paragraph"/>
-        <w:spacing w:before="0" w:beforeAutospacing="0" w:after="0" w:afterAutospacing="0"/>
-        <w:jc w:val="both"/>
-        <w:textAlignment w:val="baseline"/>
-        <w:rPr>
-          <w:rStyle w:val="eop"/>
-          <w:rFonts w:ascii="Quire Sans" w:hAnsi="Quire Sans" w:cs="Quire Sans"/>
-          <w:sz w:val="22"/>
-          <w:szCs w:val="22"/>
-        </w:rPr>
-      </w:pPr>
-    </w:p>
-    <w:p>
-      <w:pPr>
-        <w:pStyle w:val="paragraph"/>
-        <w:spacing w:before="0" w:beforeAutospacing="0" w:after="0" w:afterAutospacing="0"/>
-        <w:jc w:val="both"/>
-        <w:textAlignment w:val="baseline"/>
-        <w:rPr>
-          <w:rStyle w:val="eop"/>
-          <w:rFonts w:ascii="Quire Sans" w:hAnsi="Quire Sans" w:cs="Quire Sans"/>
-          <w:sz w:val="22"/>
-          <w:szCs w:val="22"/>
-        </w:rPr>
-      </w:pPr>
-    </w:p>
-    <w:p>
-      <w:pPr>
-        <w:pStyle w:val="paragraph"/>
-        <w:spacing w:before="0" w:beforeAutospacing="0" w:after="0" w:afterAutospacing="0"/>
-        <w:jc w:val="both"/>
-        <w:textAlignment w:val="baseline"/>
-        <w:rPr>
-          <w:rStyle w:val="eop"/>
-          <w:rFonts w:ascii="Quire Sans" w:hAnsi="Quire Sans" w:cs="Quire Sans"/>
-          <w:sz w:val="22"/>
-          <w:szCs w:val="22"/>
-        </w:rPr>
-      </w:pPr>
-    </w:p>
-    <w:p>
-      <w:pPr>
-        <w:pStyle w:val="paragraph"/>
-        <w:spacing w:before="0" w:beforeAutospacing="0" w:after="0" w:afterAutospacing="0"/>
-        <w:jc w:val="both"/>
-        <w:textAlignment w:val="baseline"/>
-        <w:rPr>
-          <w:rFonts w:ascii="Segoe UI" w:hAnsi="Segoe UI" w:cs="Segoe UI"/>
-          <w:sz w:val="18"/>
-          <w:szCs w:val="18"/>
-        </w:rPr>
-      </w:pPr>
-    </w:p>
-    <w:p>
-      <w:pPr>
-        <w:pStyle w:val="paragraph"/>
-        <w:spacing w:before="0" w:beforeAutospacing="0" w:after="0" w:afterAutospacing="0"/>
-        <w:textAlignment w:val="baseline"/>
-        <w:rPr>
-          <w:rFonts w:ascii="Segoe UI" w:hAnsi="Segoe UI" w:cs="Segoe UI"/>
+    </w:p>
+    <w:p>
+      <w:pPr>
+        <w:pStyle w:val="paragraph"/>
+        <w:spacing w:before="0" w:beforeAutospacing="0" w:after="0" w:afterAutospacing="0"/>
+        <w:jc w:val="both"/>
+        <w:textAlignment w:val="baseline"/>
+        <w:rPr>
+          <w:rStyle w:val="eop"/>
+          <w:rFonts w:ascii="Arial" w:hAnsi="Arial" w:cs="Arial"/>
+        </w:rPr>
+      </w:pPr>
+    </w:p>
+    <w:p>
+      <w:pPr>
+        <w:pStyle w:val="paragraph"/>
+        <w:spacing w:before="0" w:beforeAutospacing="0" w:after="0" w:afterAutospacing="0"/>
+        <w:jc w:val="both"/>
+        <w:textAlignment w:val="baseline"/>
+        <w:rPr>
+          <w:rStyle w:val="eop"/>
+          <w:rFonts w:ascii="Arial" w:hAnsi="Arial" w:cs="Arial"/>
+        </w:rPr>
+      </w:pPr>
+    </w:p>
+    <w:p>
+      <w:pPr>
+        <w:pStyle w:val="paragraph"/>
+        <w:spacing w:before="0" w:beforeAutospacing="0" w:after="0" w:afterAutospacing="0"/>
+        <w:jc w:val="both"/>
+        <w:textAlignment w:val="baseline"/>
+        <w:rPr>
+          <w:rStyle w:val="eop"/>
+          <w:rFonts w:ascii="Arial" w:hAnsi="Arial" w:cs="Arial"/>
+        </w:rPr>
+      </w:pPr>
+      <w:bookmarkStart w:id="0" w:name="_GoBack"/>
+      <w:bookmarkEnd w:id="0"/>
+    </w:p>
+    <w:p>
+      <w:pPr>
+        <w:pStyle w:val="paragraph"/>
+        <w:spacing w:before="0" w:beforeAutospacing="0" w:after="0" w:afterAutospacing="0"/>
+        <w:jc w:val="both"/>
+        <w:textAlignment w:val="baseline"/>
+        <w:rPr>
+          <w:rStyle w:val="eop"/>
+          <w:rFonts w:ascii="Arial" w:hAnsi="Arial" w:cs="Arial"/>
+        </w:rPr>
+      </w:pPr>
+    </w:p>
+    <w:p>
+      <w:pPr>
+        <w:pStyle w:val="paragraph"/>
+        <w:spacing w:before="0" w:beforeAutospacing="0" w:after="0" w:afterAutospacing="0"/>
+        <w:jc w:val="both"/>
+        <w:textAlignment w:val="baseline"/>
+        <w:rPr>
+          <w:rFonts w:ascii="Arial" w:hAnsi="Arial" w:cs="Arial"/>
+        </w:rPr>
+      </w:pPr>
+    </w:p>
+    <w:p>
+      <w:pPr>
+        <w:pStyle w:val="paragraph"/>
+        <w:spacing w:before="0" w:beforeAutospacing="0" w:after="0" w:afterAutospacing="0"/>
+        <w:textAlignment w:val="baseline"/>
+        <w:rPr>
+          <w:rFonts w:ascii="Arial" w:hAnsi="Arial" w:cs="Arial"/>
+          <w:b/>
           <w:color w:val="548235"/>
-          <w:sz w:val="18"/>
-          <w:szCs w:val="18"/>
-        </w:rPr>
-      </w:pPr>
-      <w:r>
-        <w:rPr>
-          <w:rStyle w:val="normaltextrun"/>
-          <w:rFonts w:ascii="Sagona ExtraLight" w:hAnsi="Sagona ExtraLight" w:cs="Segoe UI"/>
+          <w:sz w:val="32"/>
+        </w:rPr>
+      </w:pPr>
+      <w:r>
+        <w:rPr>
+          <w:rStyle w:val="normaltextrun"/>
+          <w:rFonts w:ascii="Arial" w:hAnsi="Arial" w:cs="Arial"/>
+          <w:b/>
           <w:color w:val="548235"/>
-          <w:sz w:val="42"/>
-          <w:szCs w:val="42"/>
+          <w:sz w:val="32"/>
         </w:rPr>
         <w:t>Notwendige Programme</w:t>
       </w:r>
       <w:r>
         <w:rPr>
           <w:rStyle w:val="eop"/>
-          <w:rFonts w:ascii="Sagona ExtraLight" w:hAnsi="Sagona ExtraLight" w:cs="Segoe UI"/>
+          <w:rFonts w:ascii="Arial" w:hAnsi="Arial" w:cs="Arial"/>
+          <w:b/>
           <w:color w:val="548235"/>
-          <w:sz w:val="42"/>
-          <w:szCs w:val="42"/>
+          <w:sz w:val="32"/>
         </w:rPr>
         <w:t> </w:t>
       </w:r>
@@ -228,44 +204,34 @@
         <w:jc w:val="both"/>
         <w:textAlignment w:val="baseline"/>
         <w:rPr>
-          <w:rFonts w:ascii="Quire Sans" w:hAnsi="Quire Sans" w:cs="Quire Sans"/>
-          <w:sz w:val="22"/>
-          <w:szCs w:val="22"/>
-        </w:rPr>
-      </w:pPr>
-      <w:r>
-        <w:rPr>
-          <w:rStyle w:val="normaltextrun"/>
-          <w:rFonts w:ascii="Quire Sans" w:hAnsi="Quire Sans" w:cs="Quire Sans"/>
-          <w:sz w:val="22"/>
-          <w:szCs w:val="22"/>
+          <w:rFonts w:ascii="Arial" w:hAnsi="Arial" w:cs="Arial"/>
+        </w:rPr>
+      </w:pPr>
+      <w:r>
+        <w:rPr>
+          <w:rStyle w:val="normaltextrun"/>
+          <w:rFonts w:ascii="Arial" w:hAnsi="Arial" w:cs="Arial"/>
         </w:rPr>
         <w:t>PHP8</w:t>
       </w:r>
       <w:r>
         <w:rPr>
           <w:rStyle w:val="normaltextrun"/>
-          <w:rFonts w:ascii="Quire Sans" w:hAnsi="Quire Sans" w:cs="Quire Sans"/>
-          <w:sz w:val="22"/>
-          <w:szCs w:val="22"/>
+          <w:rFonts w:ascii="Arial" w:hAnsi="Arial" w:cs="Arial"/>
         </w:rPr>
         <w:t>.2.10</w:t>
       </w:r>
       <w:r>
         <w:rPr>
           <w:rStyle w:val="normaltextrun"/>
-          <w:rFonts w:ascii="Quire Sans" w:hAnsi="Quire Sans" w:cs="Quire Sans"/>
-          <w:sz w:val="22"/>
-          <w:szCs w:val="22"/>
+          <w:rFonts w:ascii="Arial" w:hAnsi="Arial" w:cs="Arial"/>
         </w:rPr>
         <w:t xml:space="preserve"> (auf das eigene C Laufwerk kopieren)</w:t>
       </w:r>
       <w:r>
         <w:rPr>
           <w:rStyle w:val="eop"/>
-          <w:rFonts w:ascii="Quire Sans" w:hAnsi="Quire Sans" w:cs="Quire Sans"/>
-          <w:sz w:val="22"/>
-          <w:szCs w:val="22"/>
+          <w:rFonts w:ascii="Arial" w:hAnsi="Arial" w:cs="Arial"/>
         </w:rPr>
         <w:t> </w:t>
       </w:r>
@@ -282,26 +248,20 @@
         <w:jc w:val="both"/>
         <w:textAlignment w:val="baseline"/>
         <w:rPr>
-          <w:rFonts w:ascii="Quire Sans" w:hAnsi="Quire Sans" w:cs="Quire Sans"/>
-          <w:sz w:val="22"/>
-          <w:szCs w:val="22"/>
-        </w:rPr>
-      </w:pPr>
-      <w:r>
-        <w:rPr>
-          <w:rStyle w:val="normaltextrun"/>
-          <w:rFonts w:ascii="Quire Sans" w:hAnsi="Quire Sans" w:cs="Quire Sans"/>
-          <w:sz w:val="22"/>
-          <w:szCs w:val="22"/>
+          <w:rFonts w:ascii="Arial" w:hAnsi="Arial" w:cs="Arial"/>
+        </w:rPr>
+      </w:pPr>
+      <w:r>
+        <w:rPr>
+          <w:rStyle w:val="normaltextrun"/>
+          <w:rFonts w:ascii="Arial" w:hAnsi="Arial" w:cs="Arial"/>
         </w:rPr>
         <w:t>Visual Studio Code mit der Extension „PHP Extension Pack“</w:t>
       </w:r>
       <w:r>
         <w:rPr>
           <w:rStyle w:val="eop"/>
-          <w:rFonts w:ascii="Quire Sans" w:hAnsi="Quire Sans" w:cs="Quire Sans"/>
-          <w:sz w:val="22"/>
-          <w:szCs w:val="22"/>
+          <w:rFonts w:ascii="Arial" w:hAnsi="Arial" w:cs="Arial"/>
         </w:rPr>
         <w:t> </w:t>
       </w:r>
@@ -319,27 +279,22 @@
         <w:textAlignment w:val="baseline"/>
         <w:rPr>
           <w:rStyle w:val="normaltextrun"/>
-          <w:rFonts w:ascii="Quire Sans" w:hAnsi="Quire Sans" w:cs="Quire Sans"/>
-          <w:sz w:val="22"/>
-          <w:szCs w:val="22"/>
+          <w:rFonts w:ascii="Arial" w:hAnsi="Arial" w:cs="Arial"/>
         </w:rPr>
       </w:pPr>
       <w:proofErr w:type="spellStart"/>
-      <w:r>
-        <w:rPr>
-          <w:rStyle w:val="normaltextrun"/>
-          <w:rFonts w:ascii="Quire Sans" w:hAnsi="Quire Sans" w:cs="Quire Sans"/>
-          <w:sz w:val="22"/>
-          <w:szCs w:val="22"/>
+      <w:proofErr w:type="gramStart"/>
+      <w:r>
+        <w:rPr>
+          <w:rStyle w:val="normaltextrun"/>
+          <w:rFonts w:ascii="Arial" w:hAnsi="Arial" w:cs="Arial"/>
         </w:rPr>
         <w:t>N</w:t>
       </w:r>
       <w:r>
         <w:rPr>
           <w:rStyle w:val="normaltextrun"/>
-          <w:rFonts w:ascii="Quire Sans" w:hAnsi="Quire Sans" w:cs="Quire Sans"/>
-          <w:sz w:val="22"/>
-          <w:szCs w:val="22"/>
+          <w:rFonts w:ascii="Arial" w:hAnsi="Arial" w:cs="Arial"/>
         </w:rPr>
         <w:t>odejs</w:t>
       </w:r>
@@ -347,11 +302,17 @@
       <w:r>
         <w:rPr>
           <w:rStyle w:val="normaltextrun"/>
-          <w:rFonts w:ascii="Quire Sans" w:hAnsi="Quire Sans" w:cs="Quire Sans"/>
-          <w:sz w:val="22"/>
-          <w:szCs w:val="22"/>
-        </w:rPr>
-        <w:t>(direkt nach dem Download installieren)</w:t>
+          <w:rFonts w:ascii="Arial" w:hAnsi="Arial" w:cs="Arial"/>
+        </w:rPr>
+        <w:t>(</w:t>
+      </w:r>
+      <w:proofErr w:type="gramEnd"/>
+      <w:r>
+        <w:rPr>
+          <w:rStyle w:val="normaltextrun"/>
+          <w:rFonts w:ascii="Arial" w:hAnsi="Arial" w:cs="Arial"/>
+        </w:rPr>
+        <w:t>direkt nach dem Download installieren)</w:t>
       </w:r>
     </w:p>
     <w:p>
@@ -367,27 +328,30 @@
         <w:textAlignment w:val="baseline"/>
         <w:rPr>
           <w:rStyle w:val="normaltextrun"/>
-          <w:rFonts w:ascii="Quire Sans" w:hAnsi="Quire Sans" w:cs="Quire Sans"/>
-          <w:sz w:val="22"/>
-          <w:szCs w:val="22"/>
-        </w:rPr>
-      </w:pPr>
-      <w:r>
-        <w:rPr>
-          <w:rStyle w:val="normaltextrun"/>
-          <w:rFonts w:ascii="Quire Sans" w:hAnsi="Quire Sans" w:cs="Quire Sans"/>
-          <w:sz w:val="22"/>
-          <w:szCs w:val="22"/>
-        </w:rPr>
-        <w:t xml:space="preserve">My </w:t>
-      </w:r>
+          <w:rFonts w:ascii="Arial" w:hAnsi="Arial" w:cs="Arial"/>
+        </w:rPr>
+      </w:pPr>
       <w:proofErr w:type="spellStart"/>
       <w:r>
         <w:rPr>
           <w:rStyle w:val="normaltextrun"/>
-          <w:rFonts w:ascii="Quire Sans" w:hAnsi="Quire Sans" w:cs="Quire Sans"/>
-          <w:sz w:val="22"/>
-          <w:szCs w:val="22"/>
+          <w:rFonts w:ascii="Arial" w:hAnsi="Arial" w:cs="Arial"/>
+        </w:rPr>
+        <w:t>My</w:t>
+      </w:r>
+      <w:proofErr w:type="spellEnd"/>
+      <w:r>
+        <w:rPr>
+          <w:rStyle w:val="normaltextrun"/>
+          <w:rFonts w:ascii="Arial" w:hAnsi="Arial" w:cs="Arial"/>
+        </w:rPr>
+        <w:t xml:space="preserve"> </w:t>
+      </w:r>
+      <w:proofErr w:type="spellStart"/>
+      <w:r>
+        <w:rPr>
+          <w:rStyle w:val="normaltextrun"/>
+          <w:rFonts w:ascii="Arial" w:hAnsi="Arial" w:cs="Arial"/>
         </w:rPr>
         <w:t>Sql</w:t>
       </w:r>
@@ -395,9 +359,7 @@
       <w:r>
         <w:rPr>
           <w:rStyle w:val="normaltextrun"/>
-          <w:rFonts w:ascii="Quire Sans" w:hAnsi="Quire Sans" w:cs="Quire Sans"/>
-          <w:sz w:val="22"/>
-          <w:szCs w:val="22"/>
+          <w:rFonts w:ascii="Arial" w:hAnsi="Arial" w:cs="Arial"/>
         </w:rPr>
         <w:t xml:space="preserve"> </w:t>
       </w:r>
@@ -405,9 +367,7 @@
       <w:r>
         <w:rPr>
           <w:rStyle w:val="normaltextrun"/>
-          <w:rFonts w:ascii="Quire Sans" w:hAnsi="Quire Sans" w:cs="Quire Sans"/>
-          <w:sz w:val="22"/>
-          <w:szCs w:val="22"/>
+          <w:rFonts w:ascii="Arial" w:hAnsi="Arial" w:cs="Arial"/>
         </w:rPr>
         <w:t>Workbench</w:t>
       </w:r>
@@ -426,76 +386,60 @@
         <w:textAlignment w:val="baseline"/>
         <w:rPr>
           <w:rStyle w:val="normaltextrun"/>
-          <w:rFonts w:ascii="Quire Sans" w:hAnsi="Quire Sans" w:cs="Quire Sans"/>
+          <w:rFonts w:ascii="Arial" w:hAnsi="Arial" w:cs="Arial"/>
           <w:b/>
           <w:bCs/>
-          <w:sz w:val="22"/>
-          <w:szCs w:val="22"/>
-        </w:rPr>
-      </w:pPr>
-      <w:r>
-        <w:rPr>
-          <w:rStyle w:val="normaltextrun"/>
-          <w:rFonts w:ascii="Quire Sans" w:hAnsi="Quire Sans" w:cs="Quire Sans"/>
+        </w:rPr>
+      </w:pPr>
+      <w:proofErr w:type="spellStart"/>
+      <w:r>
+        <w:rPr>
+          <w:rStyle w:val="normaltextrun"/>
+          <w:rFonts w:ascii="Arial" w:hAnsi="Arial" w:cs="Arial"/>
           <w:b/>
           <w:bCs/>
-          <w:sz w:val="22"/>
-          <w:szCs w:val="22"/>
-        </w:rPr>
-        <w:t xml:space="preserve">My </w:t>
-      </w:r>
-      <w:proofErr w:type="spellStart"/>
-      <w:r>
-        <w:rPr>
-          <w:rStyle w:val="normaltextrun"/>
-          <w:rFonts w:ascii="Quire Sans" w:hAnsi="Quire Sans" w:cs="Quire Sans"/>
+        </w:rPr>
+        <w:t>My</w:t>
+      </w:r>
+      <w:proofErr w:type="spellEnd"/>
+      <w:r>
+        <w:rPr>
+          <w:rStyle w:val="normaltextrun"/>
+          <w:rFonts w:ascii="Arial" w:hAnsi="Arial" w:cs="Arial"/>
           <w:b/>
           <w:bCs/>
-          <w:sz w:val="22"/>
-          <w:szCs w:val="22"/>
-        </w:rPr>
-        <w:t>Sql</w:t>
-      </w:r>
-      <w:proofErr w:type="spellEnd"/>
-      <w:r>
-        <w:rPr>
-          <w:rStyle w:val="normaltextrun"/>
-          <w:rFonts w:ascii="Quire Sans" w:hAnsi="Quire Sans" w:cs="Quire Sans"/>
+        </w:rPr>
+        <w:t xml:space="preserve"> </w:t>
+      </w:r>
+      <w:proofErr w:type="spellStart"/>
+      <w:r>
+        <w:rPr>
+          <w:rStyle w:val="normaltextrun"/>
+          <w:rFonts w:ascii="Arial" w:hAnsi="Arial" w:cs="Arial"/>
           <w:b/>
           <w:bCs/>
-          <w:sz w:val="22"/>
-          <w:szCs w:val="22"/>
-        </w:rPr>
-        <w:t xml:space="preserve"> Serve</w:t>
-      </w:r>
-      <w:r>
-        <w:rPr>
-          <w:rStyle w:val="normaltextrun"/>
-          <w:rFonts w:ascii="Quire Sans" w:hAnsi="Quire Sans" w:cs="Quire Sans"/>
+        </w:rPr>
+        <w:t>Sql</w:t>
+      </w:r>
+      <w:proofErr w:type="spellEnd"/>
+      <w:r>
+        <w:rPr>
+          <w:rStyle w:val="normaltextrun"/>
+          <w:rFonts w:ascii="Arial" w:hAnsi="Arial" w:cs="Arial"/>
           <w:b/>
           <w:bCs/>
-          <w:sz w:val="22"/>
-          <w:szCs w:val="22"/>
-        </w:rPr>
-        <w:t>r</w:t>
-      </w:r>
-    </w:p>
-    <w:p>
-      <w:pPr>
-        <w:pStyle w:val="paragraph"/>
-        <w:spacing w:before="0" w:beforeAutospacing="0" w:after="0" w:afterAutospacing="0"/>
-        <w:ind w:left="1080"/>
-        <w:jc w:val="both"/>
-        <w:textAlignment w:val="baseline"/>
-        <w:rPr>
-          <w:rStyle w:val="normaltextrun"/>
-          <w:rFonts w:ascii="Quire Sans" w:hAnsi="Quire Sans" w:cs="Quire Sans"/>
+        </w:rPr>
+        <w:t xml:space="preserve"> Serve</w:t>
+      </w:r>
+      <w:r>
+        <w:rPr>
+          <w:rStyle w:val="normaltextrun"/>
+          <w:rFonts w:ascii="Arial" w:hAnsi="Arial" w:cs="Arial"/>
           <w:b/>
           <w:bCs/>
-          <w:sz w:val="22"/>
-          <w:szCs w:val="22"/>
-        </w:rPr>
-      </w:pPr>
+        </w:rPr>
+        <w:t>r</w:t>
+      </w:r>
     </w:p>
     <w:p>
       <w:pPr>
@@ -506,21 +450,33 @@
         <w:textAlignment w:val="baseline"/>
         <w:rPr>
           <w:rStyle w:val="normaltextrun"/>
-          <w:rFonts w:ascii="Quire Sans" w:hAnsi="Quire Sans" w:cs="Quire Sans"/>
+          <w:rFonts w:ascii="Arial" w:hAnsi="Arial" w:cs="Arial"/>
           <w:b/>
           <w:bCs/>
-          <w:sz w:val="22"/>
-          <w:szCs w:val="22"/>
-        </w:rPr>
-      </w:pPr>
-      <w:r>
-        <w:rPr>
-          <w:rStyle w:val="normaltextrun"/>
-          <w:rFonts w:ascii="Quire Sans" w:hAnsi="Quire Sans" w:cs="Quire Sans"/>
+        </w:rPr>
+      </w:pPr>
+    </w:p>
+    <w:p>
+      <w:pPr>
+        <w:pStyle w:val="paragraph"/>
+        <w:spacing w:before="0" w:beforeAutospacing="0" w:after="0" w:afterAutospacing="0"/>
+        <w:ind w:left="1080"/>
+        <w:jc w:val="both"/>
+        <w:textAlignment w:val="baseline"/>
+        <w:rPr>
+          <w:rStyle w:val="normaltextrun"/>
+          <w:rFonts w:ascii="Arial" w:hAnsi="Arial" w:cs="Arial"/>
           <w:b/>
           <w:bCs/>
-          <w:sz w:val="22"/>
-          <w:szCs w:val="22"/>
+        </w:rPr>
+      </w:pPr>
+      <w:r>
+        <w:rPr>
+          <w:rStyle w:val="normaltextrun"/>
+          <w:rFonts w:ascii="Arial" w:hAnsi="Arial" w:cs="Arial"/>
+          <w:b/>
+          <w:bCs/>
+          <w:noProof/>
         </w:rPr>
         <w:lastRenderedPageBreak/>
         <w:drawing>
@@ -568,21 +524,17 @@
         <w:textAlignment w:val="baseline"/>
         <w:rPr>
           <w:rStyle w:val="normaltextrun"/>
-          <w:rFonts w:ascii="Quire Sans" w:hAnsi="Quire Sans" w:cs="Quire Sans"/>
+          <w:rFonts w:ascii="Arial" w:hAnsi="Arial" w:cs="Arial"/>
           <w:b/>
           <w:bCs/>
-          <w:sz w:val="28"/>
-          <w:szCs w:val="28"/>
-        </w:rPr>
-      </w:pPr>
-      <w:r>
-        <w:rPr>
-          <w:rStyle w:val="normaltextrun"/>
-          <w:rFonts w:ascii="Quire Sans" w:hAnsi="Quire Sans" w:cs="Quire Sans"/>
+        </w:rPr>
+      </w:pPr>
+      <w:r>
+        <w:rPr>
+          <w:rStyle w:val="normaltextrun"/>
+          <w:rFonts w:ascii="Arial" w:hAnsi="Arial" w:cs="Arial"/>
           <w:b/>
           <w:bCs/>
-          <w:sz w:val="28"/>
-          <w:szCs w:val="28"/>
         </w:rPr>
         <w:t xml:space="preserve">PHP Download: </w:t>
       </w:r>
@@ -594,17 +546,13 @@
         <w:jc w:val="both"/>
         <w:textAlignment w:val="baseline"/>
         <w:rPr>
-          <w:rFonts w:ascii="Quire Sans" w:hAnsi="Quire Sans" w:cs="Quire Sans"/>
-          <w:sz w:val="22"/>
-          <w:szCs w:val="22"/>
-        </w:rPr>
-      </w:pPr>
-      <w:r>
-        <w:rPr>
-          <w:rFonts w:ascii="Quire Sans" w:hAnsi="Quire Sans" w:cs="Quire Sans"/>
+          <w:rFonts w:ascii="Arial" w:hAnsi="Arial" w:cs="Arial"/>
+        </w:rPr>
+      </w:pPr>
+      <w:r>
+        <w:rPr>
+          <w:rFonts w:ascii="Arial" w:hAnsi="Arial" w:cs="Arial"/>
           <w:noProof/>
-          <w:sz w:val="22"/>
-          <w:szCs w:val="22"/>
         </w:rPr>
         <w:lastRenderedPageBreak/>
         <w:drawing>
@@ -651,16 +599,12 @@
         <w:jc w:val="both"/>
         <w:textAlignment w:val="baseline"/>
         <w:rPr>
-          <w:rFonts w:ascii="Quire Sans" w:hAnsi="Quire Sans" w:cs="Quire Sans"/>
-          <w:sz w:val="22"/>
-          <w:szCs w:val="22"/>
-        </w:rPr>
-      </w:pPr>
-      <w:r>
-        <w:rPr>
-          <w:rFonts w:ascii="Quire Sans" w:hAnsi="Quire Sans" w:cs="Quire Sans"/>
-          <w:sz w:val="22"/>
-          <w:szCs w:val="22"/>
+          <w:rFonts w:ascii="Arial" w:hAnsi="Arial" w:cs="Arial"/>
+        </w:rPr>
+      </w:pPr>
+      <w:r>
+        <w:rPr>
+          <w:rFonts w:ascii="Arial" w:hAnsi="Arial" w:cs="Arial"/>
         </w:rPr>
         <w:t>https://windows.php.net/download#php-8.3</w:t>
       </w:r>
@@ -673,27 +617,21 @@
         <w:textAlignment w:val="baseline"/>
         <w:rPr>
           <w:rStyle w:val="eop"/>
-          <w:rFonts w:ascii="Quire Sans" w:hAnsi="Quire Sans" w:cs="Quire Sans"/>
-          <w:sz w:val="22"/>
-          <w:szCs w:val="22"/>
-        </w:rPr>
-      </w:pPr>
-      <w:r>
-        <w:rPr>
-          <w:rStyle w:val="eop"/>
-          <w:rFonts w:ascii="Quire Sans" w:hAnsi="Quire Sans" w:cs="Quire Sans"/>
-          <w:sz w:val="22"/>
-          <w:szCs w:val="22"/>
+          <w:rFonts w:ascii="Arial" w:hAnsi="Arial" w:cs="Arial"/>
+        </w:rPr>
+      </w:pPr>
+      <w:r>
+        <w:rPr>
+          <w:rStyle w:val="eop"/>
+          <w:rFonts w:ascii="Arial" w:hAnsi="Arial" w:cs="Arial"/>
         </w:rPr>
         <w:t> </w:t>
       </w:r>
       <w:r>
         <w:rPr>
           <w:rStyle w:val="eop"/>
-          <w:rFonts w:ascii="Quire Sans" w:hAnsi="Quire Sans" w:cs="Quire Sans"/>
+          <w:rFonts w:ascii="Arial" w:hAnsi="Arial" w:cs="Arial"/>
           <w:noProof/>
-          <w:sz w:val="22"/>
-          <w:szCs w:val="22"/>
         </w:rPr>
         <w:drawing>
           <wp:inline distT="0" distB="0" distL="0" distR="0" wp14:anchorId="6C7FB7F2" wp14:editId="6CB9155E">
@@ -740,49 +678,39 @@
         <w:textAlignment w:val="baseline"/>
         <w:rPr>
           <w:rStyle w:val="eop"/>
-          <w:rFonts w:ascii="Quire Sans" w:hAnsi="Quire Sans" w:cs="Quire Sans"/>
-          <w:sz w:val="22"/>
-          <w:szCs w:val="22"/>
-        </w:rPr>
-      </w:pPr>
-    </w:p>
-    <w:p>
-      <w:pPr>
-        <w:pStyle w:val="paragraph"/>
-        <w:spacing w:before="0" w:beforeAutospacing="0" w:after="0" w:afterAutospacing="0"/>
-        <w:jc w:val="both"/>
-        <w:textAlignment w:val="baseline"/>
-        <w:rPr>
-          <w:rStyle w:val="eop"/>
-          <w:rFonts w:ascii="Quire Sans" w:hAnsi="Quire Sans" w:cs="Quire Sans"/>
-          <w:sz w:val="22"/>
-          <w:szCs w:val="22"/>
-        </w:rPr>
-      </w:pPr>
-      <w:r>
-        <w:rPr>
-          <w:rStyle w:val="eop"/>
-          <w:rFonts w:ascii="Quire Sans" w:hAnsi="Quire Sans" w:cs="Quire Sans"/>
-          <w:sz w:val="22"/>
-          <w:szCs w:val="22"/>
+          <w:rFonts w:ascii="Arial" w:hAnsi="Arial" w:cs="Arial"/>
+        </w:rPr>
+      </w:pPr>
+    </w:p>
+    <w:p>
+      <w:pPr>
+        <w:pStyle w:val="paragraph"/>
+        <w:spacing w:before="0" w:beforeAutospacing="0" w:after="0" w:afterAutospacing="0"/>
+        <w:jc w:val="both"/>
+        <w:textAlignment w:val="baseline"/>
+        <w:rPr>
+          <w:rStyle w:val="eop"/>
+          <w:rFonts w:ascii="Arial" w:hAnsi="Arial" w:cs="Arial"/>
+        </w:rPr>
+      </w:pPr>
+      <w:r>
+        <w:rPr>
+          <w:rStyle w:val="eop"/>
+          <w:rFonts w:ascii="Arial" w:hAnsi="Arial" w:cs="Arial"/>
         </w:rPr>
         <w:t>Datei ausschneiden un</w:t>
       </w:r>
       <w:r>
         <w:rPr>
           <w:rStyle w:val="eop"/>
-          <w:rFonts w:ascii="Quire Sans" w:hAnsi="Quire Sans" w:cs="Quire Sans"/>
-          <w:sz w:val="22"/>
-          <w:szCs w:val="22"/>
+          <w:rFonts w:ascii="Arial" w:hAnsi="Arial" w:cs="Arial"/>
         </w:rPr>
         <w:t>d</w:t>
       </w:r>
       <w:r>
         <w:rPr>
           <w:rStyle w:val="eop"/>
-          <w:rFonts w:ascii="Quire Sans" w:hAnsi="Quire Sans" w:cs="Quire Sans"/>
-          <w:sz w:val="22"/>
-          <w:szCs w:val="22"/>
+          <w:rFonts w:ascii="Arial" w:hAnsi="Arial" w:cs="Arial"/>
         </w:rPr>
         <w:t xml:space="preserve"> in C: einfügen und entpacken.</w:t>
       </w:r>
@@ -795,17 +723,13 @@
         <w:textAlignment w:val="baseline"/>
         <w:rPr>
           <w:rStyle w:val="eop"/>
-          <w:rFonts w:ascii="Quire Sans" w:hAnsi="Quire Sans" w:cs="Quire Sans"/>
-          <w:sz w:val="22"/>
-          <w:szCs w:val="22"/>
-        </w:rPr>
-      </w:pPr>
-      <w:r>
-        <w:rPr>
-          <w:rStyle w:val="eop"/>
-          <w:rFonts w:ascii="Quire Sans" w:hAnsi="Quire Sans" w:cs="Quire Sans"/>
-          <w:sz w:val="22"/>
-          <w:szCs w:val="22"/>
+          <w:rFonts w:ascii="Arial" w:hAnsi="Arial" w:cs="Arial"/>
+        </w:rPr>
+      </w:pPr>
+      <w:r>
+        <w:rPr>
+          <w:rStyle w:val="eop"/>
+          <w:rFonts w:ascii="Arial" w:hAnsi="Arial" w:cs="Arial"/>
         </w:rPr>
         <w:t>Dann muss man die php.ini Datei mit dem Editor öffnen.</w:t>
       </w:r>
@@ -818,18 +742,14 @@
         <w:textAlignment w:val="baseline"/>
         <w:rPr>
           <w:rStyle w:val="eop"/>
-          <w:rFonts w:ascii="Quire Sans" w:hAnsi="Quire Sans" w:cs="Quire Sans"/>
-          <w:sz w:val="22"/>
-          <w:szCs w:val="22"/>
-        </w:rPr>
-      </w:pPr>
-      <w:r>
-        <w:rPr>
-          <w:rStyle w:val="eop"/>
-          <w:rFonts w:ascii="Quire Sans" w:hAnsi="Quire Sans" w:cs="Quire Sans"/>
+          <w:rFonts w:ascii="Arial" w:hAnsi="Arial" w:cs="Arial"/>
+        </w:rPr>
+      </w:pPr>
+      <w:r>
+        <w:rPr>
+          <w:rStyle w:val="eop"/>
+          <w:rFonts w:ascii="Arial" w:hAnsi="Arial" w:cs="Arial"/>
           <w:noProof/>
-          <w:sz w:val="22"/>
-          <w:szCs w:val="22"/>
         </w:rPr>
         <w:drawing>
           <wp:inline distT="0" distB="0" distL="0" distR="0" wp14:anchorId="39E3418F" wp14:editId="7A4B9A2E">
@@ -876,32 +796,26 @@
         <w:textAlignment w:val="baseline"/>
         <w:rPr>
           <w:rStyle w:val="eop"/>
-          <w:rFonts w:ascii="Quire Sans" w:hAnsi="Quire Sans" w:cs="Quire Sans"/>
-          <w:sz w:val="22"/>
-          <w:szCs w:val="22"/>
-        </w:rPr>
-      </w:pPr>
-    </w:p>
-    <w:p>
-      <w:pPr>
-        <w:pStyle w:val="paragraph"/>
-        <w:spacing w:before="0" w:beforeAutospacing="0" w:after="0" w:afterAutospacing="0"/>
-        <w:jc w:val="both"/>
-        <w:textAlignment w:val="baseline"/>
-        <w:rPr>
-          <w:rStyle w:val="eop"/>
-          <w:rFonts w:ascii="Quire Sans" w:hAnsi="Quire Sans" w:cs="Quire Sans"/>
-          <w:sz w:val="22"/>
-          <w:szCs w:val="22"/>
+          <w:rFonts w:ascii="Arial" w:hAnsi="Arial" w:cs="Arial"/>
+        </w:rPr>
+      </w:pPr>
+    </w:p>
+    <w:p>
+      <w:pPr>
+        <w:pStyle w:val="paragraph"/>
+        <w:spacing w:before="0" w:beforeAutospacing="0" w:after="0" w:afterAutospacing="0"/>
+        <w:jc w:val="both"/>
+        <w:textAlignment w:val="baseline"/>
+        <w:rPr>
+          <w:rStyle w:val="eop"/>
+          <w:rFonts w:ascii="Arial" w:hAnsi="Arial" w:cs="Arial"/>
         </w:rPr>
       </w:pPr>
       <w:proofErr w:type="spellStart"/>
       <w:r>
         <w:rPr>
           <w:rStyle w:val="eop"/>
-          <w:rFonts w:ascii="Quire Sans" w:hAnsi="Quire Sans" w:cs="Quire Sans"/>
-          <w:sz w:val="22"/>
-          <w:szCs w:val="22"/>
+          <w:rFonts w:ascii="Arial" w:hAnsi="Arial" w:cs="Arial"/>
         </w:rPr>
         <w:t>Pdo_mysql</w:t>
       </w:r>
@@ -909,9 +823,7 @@
       <w:r>
         <w:rPr>
           <w:rStyle w:val="eop"/>
-          <w:rFonts w:ascii="Quire Sans" w:hAnsi="Quire Sans" w:cs="Quire Sans"/>
-          <w:sz w:val="22"/>
-          <w:szCs w:val="22"/>
+          <w:rFonts w:ascii="Arial" w:hAnsi="Arial" w:cs="Arial"/>
         </w:rPr>
         <w:t xml:space="preserve"> Semikolon entfernen.</w:t>
       </w:r>
@@ -924,18 +836,14 @@
         <w:textAlignment w:val="baseline"/>
         <w:rPr>
           <w:rStyle w:val="eop"/>
-          <w:rFonts w:ascii="Quire Sans" w:hAnsi="Quire Sans" w:cs="Quire Sans"/>
-          <w:sz w:val="22"/>
-          <w:szCs w:val="22"/>
-        </w:rPr>
-      </w:pPr>
-      <w:r>
-        <w:rPr>
-          <w:rStyle w:val="eop"/>
-          <w:rFonts w:ascii="Quire Sans" w:hAnsi="Quire Sans" w:cs="Quire Sans"/>
+          <w:rFonts w:ascii="Arial" w:hAnsi="Arial" w:cs="Arial"/>
+        </w:rPr>
+      </w:pPr>
+      <w:r>
+        <w:rPr>
+          <w:rStyle w:val="eop"/>
+          <w:rFonts w:ascii="Arial" w:hAnsi="Arial" w:cs="Arial"/>
           <w:noProof/>
-          <w:sz w:val="22"/>
-          <w:szCs w:val="22"/>
         </w:rPr>
         <w:lastRenderedPageBreak/>
         <w:drawing>
@@ -983,46 +891,388 @@
         <w:textAlignment w:val="baseline"/>
         <w:rPr>
           <w:rStyle w:val="eop"/>
-          <w:rFonts w:ascii="Quire Sans" w:hAnsi="Quire Sans" w:cs="Quire Sans"/>
-          <w:sz w:val="22"/>
-          <w:szCs w:val="22"/>
-        </w:rPr>
-      </w:pPr>
-    </w:p>
-    <w:p>
-      <w:pPr>
-        <w:pStyle w:val="paragraph"/>
-        <w:spacing w:before="0" w:beforeAutospacing="0" w:after="0" w:afterAutospacing="0"/>
-        <w:jc w:val="both"/>
-        <w:textAlignment w:val="baseline"/>
-        <w:rPr>
-          <w:rFonts w:ascii="Segoe UI" w:hAnsi="Segoe UI" w:cs="Segoe UI"/>
-          <w:sz w:val="18"/>
-          <w:szCs w:val="18"/>
-        </w:rPr>
-      </w:pPr>
-    </w:p>
-    <w:p>
-      <w:pPr>
-        <w:pStyle w:val="paragraph"/>
-        <w:spacing w:before="0" w:beforeAutospacing="0" w:after="0" w:afterAutospacing="0"/>
-        <w:jc w:val="both"/>
-        <w:textAlignment w:val="baseline"/>
-        <w:rPr>
-          <w:rStyle w:val="normaltextrun"/>
-          <w:rFonts w:ascii="Sagona ExtraLight" w:hAnsi="Sagona ExtraLight"/>
+          <w:rFonts w:ascii="Arial" w:hAnsi="Arial" w:cs="Arial"/>
+        </w:rPr>
+      </w:pPr>
+    </w:p>
+    <w:p>
+      <w:pPr>
+        <w:pStyle w:val="paragraph"/>
+        <w:spacing w:before="0" w:beforeAutospacing="0" w:after="0" w:afterAutospacing="0"/>
+        <w:jc w:val="both"/>
+        <w:textAlignment w:val="baseline"/>
+        <w:rPr>
+          <w:rFonts w:ascii="Arial" w:hAnsi="Arial" w:cs="Arial"/>
+        </w:rPr>
+      </w:pPr>
+    </w:p>
+    <w:p>
+      <w:pPr>
+        <w:pStyle w:val="paragraph"/>
+        <w:spacing w:before="0" w:beforeAutospacing="0" w:after="0" w:afterAutospacing="0"/>
+        <w:jc w:val="both"/>
+        <w:textAlignment w:val="baseline"/>
+        <w:rPr>
+          <w:rStyle w:val="normaltextrun"/>
+          <w:b/>
           <w:color w:val="548235"/>
-          <w:sz w:val="42"/>
-          <w:szCs w:val="42"/>
-        </w:rPr>
-      </w:pPr>
-      <w:r>
-        <w:rPr>
-          <w:rStyle w:val="normaltextrun"/>
-          <w:rFonts w:ascii="Sagona ExtraLight" w:hAnsi="Sagona ExtraLight"/>
+          <w:sz w:val="36"/>
+        </w:rPr>
+      </w:pPr>
+      <w:r>
+        <w:rPr>
+          <w:rStyle w:val="normaltextrun"/>
+          <w:b/>
           <w:color w:val="548235"/>
-          <w:sz w:val="42"/>
-          <w:szCs w:val="42"/>
+          <w:sz w:val="36"/>
+        </w:rPr>
+        <w:t>PHP-Treiber</w:t>
+      </w:r>
+    </w:p>
+    <w:p>
+      <w:pPr>
+        <w:pStyle w:val="paragraph"/>
+        <w:spacing w:before="0" w:beforeAutospacing="0" w:after="0" w:afterAutospacing="0"/>
+        <w:jc w:val="both"/>
+        <w:textAlignment w:val="baseline"/>
+        <w:rPr>
+          <w:rFonts w:ascii="Arial" w:hAnsi="Arial" w:cs="Arial"/>
+        </w:rPr>
+      </w:pPr>
+    </w:p>
+    <w:p>
+      <w:pPr>
+        <w:pStyle w:val="paragraph"/>
+        <w:spacing w:before="0" w:beforeAutospacing="0" w:after="0" w:afterAutospacing="0"/>
+        <w:jc w:val="both"/>
+        <w:textAlignment w:val="baseline"/>
+        <w:rPr>
+          <w:rFonts w:ascii="Arial" w:hAnsi="Arial" w:cs="Arial"/>
+        </w:rPr>
+      </w:pPr>
+      <w:r>
+        <w:rPr>
+          <w:rFonts w:ascii="Arial" w:hAnsi="Arial" w:cs="Arial"/>
+        </w:rPr>
+        <w:t>https://dev.mysql.com/downloads/connector/odbc/</w:t>
+      </w:r>
+    </w:p>
+    <w:p>
+      <w:pPr>
+        <w:pStyle w:val="paragraph"/>
+        <w:spacing w:before="0" w:beforeAutospacing="0" w:after="0" w:afterAutospacing="0"/>
+        <w:jc w:val="both"/>
+        <w:textAlignment w:val="baseline"/>
+        <w:rPr>
+          <w:rFonts w:ascii="Arial" w:hAnsi="Arial" w:cs="Arial"/>
+        </w:rPr>
+      </w:pPr>
+    </w:p>
+    <w:p>
+      <w:pPr>
+        <w:pStyle w:val="paragraph"/>
+        <w:spacing w:before="0" w:beforeAutospacing="0" w:after="0" w:afterAutospacing="0"/>
+        <w:jc w:val="both"/>
+        <w:textAlignment w:val="baseline"/>
+        <w:rPr>
+          <w:rFonts w:ascii="Arial" w:hAnsi="Arial" w:cs="Arial"/>
+        </w:rPr>
+      </w:pPr>
+      <w:r>
+        <w:rPr>
+          <w:rFonts w:ascii="Arial" w:hAnsi="Arial" w:cs="Arial"/>
+        </w:rPr>
+        <w:drawing>
+          <wp:inline distT="0" distB="0" distL="0" distR="0" wp14:anchorId="5D78594B" wp14:editId="67A22428">
+            <wp:extent cx="5760720" cy="2446655"/>
+            <wp:effectExtent l="0" t="0" r="0" b="0"/>
+            <wp:docPr id="1" name="Grafik 1"/>
+            <wp:cNvGraphicFramePr>
+              <a:graphicFrameLocks xmlns:a="http://schemas.openxmlformats.org/drawingml/2006/main" noChangeAspect="1"/>
+            </wp:cNvGraphicFramePr>
+            <a:graphic xmlns:a="http://schemas.openxmlformats.org/drawingml/2006/main">
+              <a:graphicData uri="http://schemas.openxmlformats.org/drawingml/2006/picture">
+                <pic:pic xmlns:pic="http://schemas.openxmlformats.org/drawingml/2006/picture">
+                  <pic:nvPicPr>
+                    <pic:cNvPr id="1" name=""/>
+                    <pic:cNvPicPr/>
+                  </pic:nvPicPr>
+                  <pic:blipFill>
+                    <a:blip r:embed="rId11"/>
+                    <a:stretch>
+                      <a:fillRect/>
+                    </a:stretch>
+                  </pic:blipFill>
+                  <pic:spPr>
+                    <a:xfrm>
+                      <a:off x="0" y="0"/>
+                      <a:ext cx="5760720" cy="2446655"/>
+                    </a:xfrm>
+                    <a:prstGeom prst="rect">
+                      <a:avLst/>
+                    </a:prstGeom>
+                  </pic:spPr>
+                </pic:pic>
+              </a:graphicData>
+            </a:graphic>
+          </wp:inline>
+        </w:drawing>
+      </w:r>
+    </w:p>
+    <w:p>
+      <w:pPr>
+        <w:pStyle w:val="paragraph"/>
+        <w:spacing w:before="0" w:beforeAutospacing="0" w:after="0" w:afterAutospacing="0"/>
+        <w:jc w:val="both"/>
+        <w:textAlignment w:val="baseline"/>
+        <w:rPr>
+          <w:rFonts w:ascii="Arial" w:hAnsi="Arial" w:cs="Arial"/>
+        </w:rPr>
+      </w:pPr>
+    </w:p>
+    <w:p>
+      <w:pPr>
+        <w:pStyle w:val="paragraph"/>
+        <w:spacing w:before="0" w:beforeAutospacing="0" w:after="0" w:afterAutospacing="0"/>
+        <w:jc w:val="both"/>
+        <w:textAlignment w:val="baseline"/>
+        <w:rPr>
+          <w:rFonts w:ascii="Arial" w:hAnsi="Arial" w:cs="Arial"/>
+        </w:rPr>
+      </w:pPr>
+    </w:p>
+    <w:p>
+      <w:pPr>
+        <w:pStyle w:val="paragraph"/>
+        <w:spacing w:before="0" w:beforeAutospacing="0" w:after="0" w:afterAutospacing="0"/>
+        <w:jc w:val="both"/>
+        <w:textAlignment w:val="baseline"/>
+        <w:rPr>
+          <w:rFonts w:ascii="Arial" w:hAnsi="Arial" w:cs="Arial"/>
+        </w:rPr>
+      </w:pPr>
+      <w:r>
+        <w:rPr>
+          <w:rFonts w:ascii="Arial" w:hAnsi="Arial" w:cs="Arial"/>
+        </w:rPr>
+        <w:t>Treiber installieren.</w:t>
+      </w:r>
+    </w:p>
+    <w:p>
+      <w:pPr>
+        <w:pStyle w:val="paragraph"/>
+        <w:spacing w:before="0" w:beforeAutospacing="0" w:after="0" w:afterAutospacing="0"/>
+        <w:jc w:val="both"/>
+        <w:textAlignment w:val="baseline"/>
+        <w:rPr>
+          <w:rFonts w:ascii="Arial" w:hAnsi="Arial" w:cs="Arial"/>
+        </w:rPr>
+      </w:pPr>
+    </w:p>
+    <w:p>
+      <w:pPr>
+        <w:pStyle w:val="paragraph"/>
+        <w:spacing w:before="0" w:beforeAutospacing="0" w:after="0" w:afterAutospacing="0"/>
+        <w:jc w:val="both"/>
+        <w:textAlignment w:val="baseline"/>
+        <w:rPr>
+          <w:rFonts w:ascii="Arial" w:hAnsi="Arial" w:cs="Arial"/>
+        </w:rPr>
+      </w:pPr>
+    </w:p>
+    <w:p>
+      <w:pPr>
+        <w:pStyle w:val="paragraph"/>
+        <w:spacing w:before="0" w:beforeAutospacing="0" w:after="0" w:afterAutospacing="0"/>
+        <w:jc w:val="both"/>
+        <w:textAlignment w:val="baseline"/>
+        <w:rPr>
+          <w:rFonts w:ascii="Arial" w:hAnsi="Arial" w:cs="Arial"/>
+        </w:rPr>
+      </w:pPr>
+    </w:p>
+    <w:p>
+      <w:pPr>
+        <w:pStyle w:val="paragraph"/>
+        <w:spacing w:before="0" w:beforeAutospacing="0" w:after="0" w:afterAutospacing="0"/>
+        <w:jc w:val="both"/>
+        <w:textAlignment w:val="baseline"/>
+        <w:rPr>
+          <w:rFonts w:ascii="Arial" w:hAnsi="Arial" w:cs="Arial"/>
+        </w:rPr>
+      </w:pPr>
+    </w:p>
+    <w:p>
+      <w:pPr>
+        <w:pStyle w:val="paragraph"/>
+        <w:spacing w:before="0" w:beforeAutospacing="0" w:after="0" w:afterAutospacing="0"/>
+        <w:jc w:val="both"/>
+        <w:textAlignment w:val="baseline"/>
+        <w:rPr>
+          <w:rStyle w:val="normaltextrun"/>
+          <w:b/>
+          <w:color w:val="548235"/>
+          <w:sz w:val="36"/>
+        </w:rPr>
+      </w:pPr>
+      <w:r>
+        <w:rPr>
+          <w:rStyle w:val="normaltextrun"/>
+          <w:b/>
+          <w:color w:val="548235"/>
+          <w:sz w:val="36"/>
+        </w:rPr>
+        <w:lastRenderedPageBreak/>
+        <w:t>Pfad bei php.ini anpassen</w:t>
+      </w:r>
+    </w:p>
+    <w:p>
+      <w:pPr>
+        <w:pStyle w:val="paragraph"/>
+        <w:spacing w:before="0" w:beforeAutospacing="0" w:after="0" w:afterAutospacing="0"/>
+        <w:jc w:val="both"/>
+        <w:textAlignment w:val="baseline"/>
+        <w:rPr>
+          <w:rFonts w:ascii="Arial" w:hAnsi="Arial" w:cs="Arial"/>
+        </w:rPr>
+      </w:pPr>
+    </w:p>
+    <w:p>
+      <w:pPr>
+        <w:pStyle w:val="paragraph"/>
+        <w:spacing w:before="0" w:beforeAutospacing="0" w:after="0" w:afterAutospacing="0"/>
+        <w:jc w:val="both"/>
+        <w:textAlignment w:val="baseline"/>
+        <w:rPr>
+          <w:rFonts w:ascii="Arial" w:hAnsi="Arial" w:cs="Arial"/>
+        </w:rPr>
+      </w:pPr>
+      <w:r>
+        <w:rPr>
+          <w:rFonts w:ascii="Arial" w:hAnsi="Arial" w:cs="Arial"/>
+        </w:rPr>
+        <w:drawing>
+          <wp:inline distT="0" distB="0" distL="0" distR="0" wp14:anchorId="5D587474" wp14:editId="42E73794">
+            <wp:extent cx="5760720" cy="1781810"/>
+            <wp:effectExtent l="0" t="0" r="0" b="8890"/>
+            <wp:docPr id="2" name="Grafik 2"/>
+            <wp:cNvGraphicFramePr>
+              <a:graphicFrameLocks xmlns:a="http://schemas.openxmlformats.org/drawingml/2006/main" noChangeAspect="1"/>
+            </wp:cNvGraphicFramePr>
+            <a:graphic xmlns:a="http://schemas.openxmlformats.org/drawingml/2006/main">
+              <a:graphicData uri="http://schemas.openxmlformats.org/drawingml/2006/picture">
+                <pic:pic xmlns:pic="http://schemas.openxmlformats.org/drawingml/2006/picture">
+                  <pic:nvPicPr>
+                    <pic:cNvPr id="1" name=""/>
+                    <pic:cNvPicPr/>
+                  </pic:nvPicPr>
+                  <pic:blipFill>
+                    <a:blip r:embed="rId12"/>
+                    <a:stretch>
+                      <a:fillRect/>
+                    </a:stretch>
+                  </pic:blipFill>
+                  <pic:spPr>
+                    <a:xfrm>
+                      <a:off x="0" y="0"/>
+                      <a:ext cx="5760720" cy="1781810"/>
+                    </a:xfrm>
+                    <a:prstGeom prst="rect">
+                      <a:avLst/>
+                    </a:prstGeom>
+                  </pic:spPr>
+                </pic:pic>
+              </a:graphicData>
+            </a:graphic>
+          </wp:inline>
+        </w:drawing>
+      </w:r>
+    </w:p>
+    <w:p>
+      <w:pPr>
+        <w:pStyle w:val="paragraph"/>
+        <w:spacing w:before="0" w:beforeAutospacing="0" w:after="0" w:afterAutospacing="0"/>
+        <w:jc w:val="both"/>
+        <w:textAlignment w:val="baseline"/>
+        <w:rPr>
+          <w:rFonts w:ascii="Arial" w:hAnsi="Arial" w:cs="Arial"/>
+        </w:rPr>
+      </w:pPr>
+    </w:p>
+    <w:p>
+      <w:pPr>
+        <w:pStyle w:val="paragraph"/>
+        <w:spacing w:before="0" w:beforeAutospacing="0" w:after="0" w:afterAutospacing="0"/>
+        <w:jc w:val="both"/>
+        <w:textAlignment w:val="baseline"/>
+        <w:rPr>
+          <w:rFonts w:ascii="Arial" w:hAnsi="Arial" w:cs="Arial"/>
+        </w:rPr>
+      </w:pPr>
+      <w:r>
+        <w:rPr>
+          <w:rFonts w:ascii="Arial" w:hAnsi="Arial" w:cs="Arial"/>
+        </w:rPr>
+        <w:t xml:space="preserve">Den genauen Pfad </w:t>
+      </w:r>
+      <w:proofErr w:type="gramStart"/>
+      <w:r>
+        <w:rPr>
+          <w:rFonts w:ascii="Arial" w:hAnsi="Arial" w:cs="Arial"/>
+        </w:rPr>
+        <w:t>angeben(</w:t>
+      </w:r>
+      <w:proofErr w:type="gramEnd"/>
+      <w:r>
+        <w:rPr>
+          <w:rFonts w:ascii="Arial" w:hAnsi="Arial" w:cs="Arial"/>
+        </w:rPr>
+        <w:t>absoluter Pfad).</w:t>
+      </w:r>
+    </w:p>
+    <w:p>
+      <w:pPr>
+        <w:pStyle w:val="paragraph"/>
+        <w:spacing w:before="0" w:beforeAutospacing="0" w:after="0" w:afterAutospacing="0"/>
+        <w:jc w:val="both"/>
+        <w:textAlignment w:val="baseline"/>
+        <w:rPr>
+          <w:rFonts w:ascii="Arial" w:hAnsi="Arial" w:cs="Arial"/>
+        </w:rPr>
+      </w:pPr>
+    </w:p>
+    <w:p>
+      <w:pPr>
+        <w:pStyle w:val="paragraph"/>
+        <w:spacing w:before="0" w:beforeAutospacing="0" w:after="0" w:afterAutospacing="0"/>
+        <w:jc w:val="both"/>
+        <w:textAlignment w:val="baseline"/>
+        <w:rPr>
+          <w:rFonts w:ascii="Arial" w:hAnsi="Arial" w:cs="Arial"/>
+        </w:rPr>
+      </w:pPr>
+    </w:p>
+    <w:p>
+      <w:pPr>
+        <w:pStyle w:val="paragraph"/>
+        <w:spacing w:before="0" w:beforeAutospacing="0" w:after="0" w:afterAutospacing="0"/>
+        <w:jc w:val="both"/>
+        <w:textAlignment w:val="baseline"/>
+        <w:rPr>
+          <w:rStyle w:val="normaltextrun"/>
+          <w:rFonts w:ascii="Arial" w:hAnsi="Arial" w:cs="Arial"/>
+          <w:b/>
+          <w:color w:val="548235"/>
+          <w:sz w:val="36"/>
+        </w:rPr>
+      </w:pPr>
+      <w:r>
+        <w:rPr>
+          <w:rStyle w:val="normaltextrun"/>
+          <w:rFonts w:ascii="Arial" w:hAnsi="Arial" w:cs="Arial"/>
+          <w:b/>
+          <w:color w:val="548235"/>
+          <w:sz w:val="36"/>
         </w:rPr>
         <w:t>Environment Variable</w:t>
       </w:r>
@@ -1035,32 +1285,26 @@
         <w:textAlignment w:val="baseline"/>
         <w:rPr>
           <w:rStyle w:val="normaltextrun"/>
-          <w:rFonts w:ascii="Sagona ExtraLight" w:hAnsi="Sagona ExtraLight"/>
+          <w:rFonts w:ascii="Arial" w:hAnsi="Arial" w:cs="Arial"/>
           <w:color w:val="548235"/>
-          <w:sz w:val="42"/>
-          <w:szCs w:val="42"/>
-        </w:rPr>
-      </w:pPr>
-    </w:p>
-    <w:p>
-      <w:pPr>
-        <w:pStyle w:val="paragraph"/>
-        <w:spacing w:before="0" w:beforeAutospacing="0" w:after="0" w:afterAutospacing="0"/>
-        <w:jc w:val="both"/>
-        <w:textAlignment w:val="baseline"/>
-        <w:rPr>
-          <w:rStyle w:val="normaltextrun"/>
-          <w:rFonts w:ascii="Quire Sans" w:hAnsi="Quire Sans" w:cs="Quire Sans"/>
-          <w:sz w:val="22"/>
-          <w:szCs w:val="22"/>
-        </w:rPr>
-      </w:pPr>
-      <w:r>
-        <w:rPr>
-          <w:rStyle w:val="normaltextrun"/>
-          <w:rFonts w:ascii="Quire Sans" w:hAnsi="Quire Sans" w:cs="Quire Sans"/>
-          <w:sz w:val="22"/>
-          <w:szCs w:val="22"/>
+        </w:rPr>
+      </w:pPr>
+    </w:p>
+    <w:p>
+      <w:pPr>
+        <w:pStyle w:val="paragraph"/>
+        <w:spacing w:before="0" w:beforeAutospacing="0" w:after="0" w:afterAutospacing="0"/>
+        <w:jc w:val="both"/>
+        <w:textAlignment w:val="baseline"/>
+        <w:rPr>
+          <w:rStyle w:val="normaltextrun"/>
+          <w:rFonts w:ascii="Arial" w:hAnsi="Arial" w:cs="Arial"/>
+        </w:rPr>
+      </w:pPr>
+      <w:r>
+        <w:rPr>
+          <w:rStyle w:val="normaltextrun"/>
+          <w:rFonts w:ascii="Arial" w:hAnsi="Arial" w:cs="Arial"/>
         </w:rPr>
         <w:t>In Windowssuche Umgebungsvariable schreiben</w:t>
       </w:r>
@@ -1072,19 +1316,14 @@
         <w:jc w:val="both"/>
         <w:textAlignment w:val="baseline"/>
         <w:rPr>
-          <w:rFonts w:ascii="Segoe UI" w:hAnsi="Segoe UI" w:cs="Segoe UI"/>
-          <w:sz w:val="18"/>
-          <w:szCs w:val="18"/>
-        </w:rPr>
-      </w:pPr>
-      <w:r>
-        <w:rPr>
-          <w:rFonts w:ascii="Segoe UI" w:hAnsi="Segoe UI" w:cs="Segoe UI"/>
+          <w:rFonts w:ascii="Arial" w:hAnsi="Arial" w:cs="Arial"/>
+        </w:rPr>
+      </w:pPr>
+      <w:r>
+        <w:rPr>
+          <w:rFonts w:ascii="Arial" w:hAnsi="Arial" w:cs="Arial"/>
           <w:noProof/>
-          <w:sz w:val="18"/>
-          <w:szCs w:val="18"/>
-        </w:rPr>
-        <w:lastRenderedPageBreak/>
+        </w:rPr>
         <w:drawing>
           <wp:inline distT="0" distB="0" distL="0" distR="0" wp14:anchorId="055513F7" wp14:editId="1D2ACA08">
             <wp:extent cx="5760720" cy="5012690"/>
@@ -1101,7 +1340,7 @@
                     <pic:cNvPicPr/>
                   </pic:nvPicPr>
                   <pic:blipFill>
-                    <a:blip r:embed="rId11"/>
+                    <a:blip r:embed="rId13"/>
                     <a:stretch>
                       <a:fillRect/>
                     </a:stretch>
@@ -1129,30 +1368,24 @@
         <w:textAlignment w:val="baseline"/>
         <w:rPr>
           <w:rStyle w:val="normaltextrun"/>
-          <w:rFonts w:ascii="Quire Sans" w:hAnsi="Quire Sans" w:cs="Quire Sans"/>
-          <w:sz w:val="22"/>
-          <w:szCs w:val="22"/>
-        </w:rPr>
-      </w:pPr>
-    </w:p>
-    <w:p>
-      <w:pPr>
-        <w:pStyle w:val="paragraph"/>
-        <w:spacing w:before="0" w:beforeAutospacing="0" w:after="0" w:afterAutospacing="0"/>
-        <w:textAlignment w:val="baseline"/>
-        <w:rPr>
-          <w:rStyle w:val="normaltextrun"/>
-          <w:rFonts w:ascii="Quire Sans" w:hAnsi="Quire Sans" w:cs="Quire Sans"/>
-          <w:sz w:val="22"/>
-          <w:szCs w:val="22"/>
-        </w:rPr>
-      </w:pPr>
-      <w:r>
-        <w:rPr>
-          <w:rStyle w:val="normaltextrun"/>
-          <w:rFonts w:ascii="Quire Sans" w:hAnsi="Quire Sans" w:cs="Quire Sans"/>
-          <w:sz w:val="22"/>
-          <w:szCs w:val="22"/>
+          <w:rFonts w:ascii="Arial" w:hAnsi="Arial" w:cs="Arial"/>
+        </w:rPr>
+      </w:pPr>
+    </w:p>
+    <w:p>
+      <w:pPr>
+        <w:pStyle w:val="paragraph"/>
+        <w:spacing w:before="0" w:beforeAutospacing="0" w:after="0" w:afterAutospacing="0"/>
+        <w:textAlignment w:val="baseline"/>
+        <w:rPr>
+          <w:rStyle w:val="normaltextrun"/>
+          <w:rFonts w:ascii="Arial" w:hAnsi="Arial" w:cs="Arial"/>
+        </w:rPr>
+      </w:pPr>
+      <w:r>
+        <w:rPr>
+          <w:rStyle w:val="normaltextrun"/>
+          <w:rFonts w:ascii="Arial" w:hAnsi="Arial" w:cs="Arial"/>
         </w:rPr>
         <w:t>Path raussuchen. Dann bearbeiten klicken</w:t>
       </w:r>
@@ -1164,19 +1397,16 @@
         <w:textAlignment w:val="baseline"/>
         <w:rPr>
           <w:rStyle w:val="normaltextrun"/>
-          <w:rFonts w:ascii="Quire Sans" w:hAnsi="Quire Sans" w:cs="Quire Sans"/>
-          <w:sz w:val="22"/>
-          <w:szCs w:val="22"/>
-        </w:rPr>
-      </w:pPr>
-      <w:r>
-        <w:rPr>
-          <w:rStyle w:val="normaltextrun"/>
-          <w:rFonts w:ascii="Quire Sans" w:hAnsi="Quire Sans" w:cs="Quire Sans"/>
+          <w:rFonts w:ascii="Arial" w:hAnsi="Arial" w:cs="Arial"/>
+        </w:rPr>
+      </w:pPr>
+      <w:r>
+        <w:rPr>
+          <w:rStyle w:val="normaltextrun"/>
+          <w:rFonts w:ascii="Arial" w:hAnsi="Arial" w:cs="Arial"/>
           <w:noProof/>
-          <w:sz w:val="22"/>
-          <w:szCs w:val="22"/>
-        </w:rPr>
+        </w:rPr>
+        <w:lastRenderedPageBreak/>
         <w:drawing>
           <wp:inline distT="0" distB="0" distL="0" distR="0" wp14:anchorId="4DDF53D5" wp14:editId="22F38E22">
             <wp:extent cx="5760720" cy="1934210"/>
@@ -1193,7 +1423,7 @@
                     <pic:cNvPicPr/>
                   </pic:nvPicPr>
                   <pic:blipFill>
-                    <a:blip r:embed="rId12"/>
+                    <a:blip r:embed="rId14"/>
                     <a:stretch>
                       <a:fillRect/>
                     </a:stretch>
@@ -1221,30 +1451,24 @@
         <w:textAlignment w:val="baseline"/>
         <w:rPr>
           <w:rStyle w:val="normaltextrun"/>
-          <w:rFonts w:ascii="Quire Sans" w:hAnsi="Quire Sans" w:cs="Quire Sans"/>
-          <w:sz w:val="22"/>
-          <w:szCs w:val="22"/>
-        </w:rPr>
-      </w:pPr>
-    </w:p>
-    <w:p>
-      <w:pPr>
-        <w:pStyle w:val="paragraph"/>
-        <w:spacing w:before="0" w:beforeAutospacing="0" w:after="0" w:afterAutospacing="0"/>
-        <w:textAlignment w:val="baseline"/>
-        <w:rPr>
-          <w:rStyle w:val="normaltextrun"/>
-          <w:rFonts w:ascii="Quire Sans" w:hAnsi="Quire Sans" w:cs="Quire Sans"/>
-          <w:sz w:val="22"/>
-          <w:szCs w:val="22"/>
-        </w:rPr>
-      </w:pPr>
-      <w:r>
-        <w:rPr>
-          <w:rStyle w:val="normaltextrun"/>
-          <w:rFonts w:ascii="Quire Sans" w:hAnsi="Quire Sans" w:cs="Quire Sans"/>
-          <w:sz w:val="22"/>
-          <w:szCs w:val="22"/>
+          <w:rFonts w:ascii="Arial" w:hAnsi="Arial" w:cs="Arial"/>
+        </w:rPr>
+      </w:pPr>
+    </w:p>
+    <w:p>
+      <w:pPr>
+        <w:pStyle w:val="paragraph"/>
+        <w:spacing w:before="0" w:beforeAutospacing="0" w:after="0" w:afterAutospacing="0"/>
+        <w:textAlignment w:val="baseline"/>
+        <w:rPr>
+          <w:rStyle w:val="normaltextrun"/>
+          <w:rFonts w:ascii="Arial" w:hAnsi="Arial" w:cs="Arial"/>
+        </w:rPr>
+      </w:pPr>
+      <w:r>
+        <w:rPr>
+          <w:rStyle w:val="normaltextrun"/>
+          <w:rFonts w:ascii="Arial" w:hAnsi="Arial" w:cs="Arial"/>
         </w:rPr>
         <w:t xml:space="preserve">Bei Umgebungsvariablen bearbeiten. Neu klicken. Dann den Link von </w:t>
       </w:r>
@@ -1252,9 +1476,7 @@
       <w:r>
         <w:rPr>
           <w:rStyle w:val="normaltextrun"/>
-          <w:rFonts w:ascii="Quire Sans" w:hAnsi="Quire Sans" w:cs="Quire Sans"/>
-          <w:sz w:val="22"/>
-          <w:szCs w:val="22"/>
+          <w:rFonts w:ascii="Arial" w:hAnsi="Arial" w:cs="Arial"/>
         </w:rPr>
         <w:t>php</w:t>
       </w:r>
@@ -1262,9 +1484,7 @@
       <w:r>
         <w:rPr>
           <w:rStyle w:val="normaltextrun"/>
-          <w:rFonts w:ascii="Quire Sans" w:hAnsi="Quire Sans" w:cs="Quire Sans"/>
-          <w:sz w:val="22"/>
-          <w:szCs w:val="22"/>
+          <w:rFonts w:ascii="Arial" w:hAnsi="Arial" w:cs="Arial"/>
         </w:rPr>
         <w:t xml:space="preserve"> einfügen. -&gt; Der Link von </w:t>
       </w:r>
@@ -1272,9 +1492,7 @@
       <w:r>
         <w:rPr>
           <w:rStyle w:val="normaltextrun"/>
-          <w:rFonts w:ascii="Quire Sans" w:hAnsi="Quire Sans" w:cs="Quire Sans"/>
-          <w:sz w:val="22"/>
-          <w:szCs w:val="22"/>
+          <w:rFonts w:ascii="Arial" w:hAnsi="Arial" w:cs="Arial"/>
         </w:rPr>
         <w:t>php</w:t>
       </w:r>
@@ -1282,9 +1500,7 @@
       <w:r>
         <w:rPr>
           <w:rStyle w:val="normaltextrun"/>
-          <w:rFonts w:ascii="Quire Sans" w:hAnsi="Quire Sans" w:cs="Quire Sans"/>
-          <w:sz w:val="22"/>
-          <w:szCs w:val="22"/>
+          <w:rFonts w:ascii="Arial" w:hAnsi="Arial" w:cs="Arial"/>
         </w:rPr>
         <w:t xml:space="preserve"> exe </w:t>
       </w:r>
@@ -1292,9 +1508,7 @@
       <w:r>
         <w:rPr>
           <w:rStyle w:val="normaltextrun"/>
-          <w:rFonts w:ascii="Quire Sans" w:hAnsi="Quire Sans" w:cs="Quire Sans"/>
-          <w:sz w:val="22"/>
-          <w:szCs w:val="22"/>
+          <w:rFonts w:ascii="Arial" w:hAnsi="Arial" w:cs="Arial"/>
         </w:rPr>
         <w:t>zb</w:t>
       </w:r>
@@ -1302,20 +1516,16 @@
       <w:r>
         <w:rPr>
           <w:rStyle w:val="normaltextrun"/>
-          <w:rFonts w:ascii="Quire Sans" w:hAnsi="Quire Sans" w:cs="Quire Sans"/>
-          <w:sz w:val="22"/>
-          <w:szCs w:val="22"/>
+          <w:rFonts w:ascii="Arial" w:hAnsi="Arial" w:cs="Arial"/>
         </w:rPr>
         <w:t xml:space="preserve">: </w:t>
       </w:r>
       <w:r>
         <w:rPr>
           <w:rStyle w:val="normaltextrun"/>
-          <w:rFonts w:ascii="Quire Sans" w:hAnsi="Quire Sans" w:cs="Quire Sans"/>
+          <w:rFonts w:ascii="Arial" w:hAnsi="Arial" w:cs="Arial"/>
           <w:b/>
           <w:bCs/>
-          <w:sz w:val="22"/>
-          <w:szCs w:val="22"/>
         </w:rPr>
         <w:t>C:\PHP82\php.exe</w:t>
       </w:r>
@@ -1327,20 +1537,15 @@
         <w:textAlignment w:val="baseline"/>
         <w:rPr>
           <w:rStyle w:val="normaltextrun"/>
-          <w:rFonts w:ascii="Quire Sans" w:hAnsi="Quire Sans" w:cs="Quire Sans"/>
-          <w:sz w:val="22"/>
-          <w:szCs w:val="22"/>
-        </w:rPr>
-      </w:pPr>
-      <w:r>
-        <w:rPr>
-          <w:rStyle w:val="normaltextrun"/>
-          <w:rFonts w:ascii="Quire Sans" w:hAnsi="Quire Sans" w:cs="Quire Sans"/>
+          <w:rFonts w:ascii="Arial" w:hAnsi="Arial" w:cs="Arial"/>
+        </w:rPr>
+      </w:pPr>
+      <w:r>
+        <w:rPr>
+          <w:rStyle w:val="normaltextrun"/>
+          <w:rFonts w:ascii="Arial" w:hAnsi="Arial" w:cs="Arial"/>
           <w:noProof/>
-          <w:sz w:val="22"/>
-          <w:szCs w:val="22"/>
-        </w:rPr>
-        <w:lastRenderedPageBreak/>
+        </w:rPr>
         <w:drawing>
           <wp:inline distT="0" distB="0" distL="0" distR="0" wp14:anchorId="2D3D5A87" wp14:editId="5C737EEF">
             <wp:extent cx="5760720" cy="4780280"/>
@@ -1357,7 +1562,7 @@
                     <pic:cNvPicPr/>
                   </pic:nvPicPr>
                   <pic:blipFill>
-                    <a:blip r:embed="rId13"/>
+                    <a:blip r:embed="rId15"/>
                     <a:stretch>
                       <a:fillRect/>
                     </a:stretch>
@@ -1385,33 +1590,27 @@
         <w:textAlignment w:val="baseline"/>
         <w:rPr>
           <w:rStyle w:val="normaltextrun"/>
-          <w:rFonts w:ascii="Quire Sans" w:hAnsi="Quire Sans" w:cs="Quire Sans"/>
-          <w:sz w:val="22"/>
-          <w:szCs w:val="22"/>
-        </w:rPr>
-      </w:pPr>
-    </w:p>
-    <w:p>
-      <w:pPr>
-        <w:pStyle w:val="paragraph"/>
-        <w:spacing w:before="0" w:beforeAutospacing="0" w:after="0" w:afterAutospacing="0"/>
-        <w:textAlignment w:val="baseline"/>
-        <w:rPr>
-          <w:rStyle w:val="normaltextrun"/>
-          <w:rFonts w:ascii="Sagona ExtraLight" w:hAnsi="Sagona ExtraLight" w:cs="Segoe UI"/>
+          <w:rFonts w:ascii="Arial" w:hAnsi="Arial" w:cs="Arial"/>
+        </w:rPr>
+      </w:pPr>
+    </w:p>
+    <w:p>
+      <w:pPr>
+        <w:pStyle w:val="paragraph"/>
+        <w:spacing w:before="0" w:beforeAutospacing="0" w:after="0" w:afterAutospacing="0"/>
+        <w:textAlignment w:val="baseline"/>
+        <w:rPr>
+          <w:rStyle w:val="normaltextrun"/>
+          <w:rFonts w:ascii="Arial" w:hAnsi="Arial" w:cs="Arial"/>
           <w:color w:val="548235"/>
-          <w:sz w:val="42"/>
-          <w:szCs w:val="42"/>
           <w:lang w:val="en-US"/>
         </w:rPr>
       </w:pPr>
       <w:r>
         <w:rPr>
           <w:rStyle w:val="normaltextrun"/>
-          <w:rFonts w:ascii="Sagona ExtraLight" w:hAnsi="Sagona ExtraLight" w:cs="Segoe UI"/>
+          <w:rFonts w:ascii="Arial" w:hAnsi="Arial" w:cs="Arial"/>
           <w:color w:val="548235"/>
-          <w:sz w:val="42"/>
-          <w:szCs w:val="42"/>
           <w:lang w:val="en-US"/>
         </w:rPr>
         <w:t xml:space="preserve">My </w:t>
@@ -1420,10 +1619,8 @@
       <w:r>
         <w:rPr>
           <w:rStyle w:val="normaltextrun"/>
-          <w:rFonts w:ascii="Sagona ExtraLight" w:hAnsi="Sagona ExtraLight" w:cs="Segoe UI"/>
+          <w:rFonts w:ascii="Arial" w:hAnsi="Arial" w:cs="Arial"/>
           <w:color w:val="548235"/>
-          <w:sz w:val="42"/>
-          <w:szCs w:val="42"/>
           <w:lang w:val="en-US"/>
         </w:rPr>
         <w:t>Sql</w:t>
@@ -1432,10 +1629,8 @@
       <w:r>
         <w:rPr>
           <w:rStyle w:val="normaltextrun"/>
-          <w:rFonts w:ascii="Sagona ExtraLight" w:hAnsi="Sagona ExtraLight" w:cs="Segoe UI"/>
+          <w:rFonts w:ascii="Arial" w:hAnsi="Arial" w:cs="Arial"/>
           <w:color w:val="548235"/>
-          <w:sz w:val="42"/>
-          <w:szCs w:val="42"/>
           <w:lang w:val="en-US"/>
         </w:rPr>
         <w:t xml:space="preserve"> Server Download</w:t>
@@ -1448,19 +1643,15 @@
         <w:textAlignment w:val="baseline"/>
         <w:rPr>
           <w:rStyle w:val="normaltextrun"/>
-          <w:rFonts w:ascii="Quire Sans" w:hAnsi="Quire Sans" w:cs="Quire Sans"/>
-          <w:sz w:val="22"/>
-          <w:szCs w:val="22"/>
+          <w:rFonts w:ascii="Arial" w:hAnsi="Arial" w:cs="Arial"/>
           <w:lang w:val="en-US"/>
         </w:rPr>
       </w:pPr>
-      <w:hyperlink r:id="rId14" w:history="1">
+      <w:hyperlink r:id="rId16" w:history="1">
         <w:r>
           <w:rPr>
             <w:rStyle w:val="Hyperlink"/>
-            <w:rFonts w:ascii="Quire Sans" w:hAnsi="Quire Sans" w:cs="Quire Sans"/>
-            <w:sz w:val="22"/>
-            <w:szCs w:val="22"/>
+            <w:rFonts w:ascii="Arial" w:hAnsi="Arial" w:cs="Arial"/>
             <w:lang w:val="en-US"/>
           </w:rPr>
           <w:t>https://dev.mysql.com/downloads/mysql/</w:t>
@@ -1474,9 +1665,7 @@
         <w:textAlignment w:val="baseline"/>
         <w:rPr>
           <w:rStyle w:val="normaltextrun"/>
-          <w:rFonts w:ascii="Quire Sans" w:hAnsi="Quire Sans" w:cs="Quire Sans"/>
-          <w:sz w:val="22"/>
-          <w:szCs w:val="22"/>
+          <w:rFonts w:ascii="Arial" w:hAnsi="Arial" w:cs="Arial"/>
           <w:lang w:val="en-US"/>
         </w:rPr>
       </w:pPr>
@@ -1488,21 +1677,18 @@
         <w:textAlignment w:val="baseline"/>
         <w:rPr>
           <w:rStyle w:val="normaltextrun"/>
-          <w:rFonts w:ascii="Quire Sans" w:hAnsi="Quire Sans" w:cs="Quire Sans"/>
-          <w:sz w:val="22"/>
-          <w:szCs w:val="22"/>
+          <w:rFonts w:ascii="Arial" w:hAnsi="Arial" w:cs="Arial"/>
           <w:lang w:val="en-US"/>
         </w:rPr>
       </w:pPr>
       <w:r>
         <w:rPr>
           <w:rStyle w:val="normaltextrun"/>
-          <w:rFonts w:ascii="Quire Sans" w:hAnsi="Quire Sans" w:cs="Quire Sans"/>
+          <w:rFonts w:ascii="Arial" w:hAnsi="Arial" w:cs="Arial"/>
           <w:noProof/>
-          <w:sz w:val="22"/>
-          <w:szCs w:val="22"/>
           <w:lang w:val="en-US"/>
         </w:rPr>
+        <w:lastRenderedPageBreak/>
         <w:drawing>
           <wp:inline distT="0" distB="0" distL="0" distR="0" wp14:anchorId="55A8E07E" wp14:editId="4AB922CE">
             <wp:extent cx="4877481" cy="1324160"/>
@@ -1519,7 +1705,7 @@
                     <pic:cNvPicPr/>
                   </pic:nvPicPr>
                   <pic:blipFill>
-                    <a:blip r:embed="rId15"/>
+                    <a:blip r:embed="rId17"/>
                     <a:stretch>
                       <a:fillRect/>
                     </a:stretch>
@@ -1547,9 +1733,7 @@
         <w:textAlignment w:val="baseline"/>
         <w:rPr>
           <w:rStyle w:val="normaltextrun"/>
-          <w:rFonts w:ascii="Quire Sans" w:hAnsi="Quire Sans" w:cs="Quire Sans"/>
-          <w:sz w:val="22"/>
-          <w:szCs w:val="22"/>
+          <w:rFonts w:ascii="Arial" w:hAnsi="Arial" w:cs="Arial"/>
           <w:lang w:val="en-US"/>
         </w:rPr>
       </w:pPr>
@@ -1561,103 +1745,78 @@
         <w:textAlignment w:val="baseline"/>
         <w:rPr>
           <w:rStyle w:val="normaltextrun"/>
-          <w:rFonts w:ascii="Quire Sans" w:hAnsi="Quire Sans" w:cs="Quire Sans"/>
-          <w:sz w:val="22"/>
-          <w:szCs w:val="22"/>
-        </w:rPr>
-      </w:pPr>
-      <w:r>
-        <w:rPr>
-          <w:rStyle w:val="normaltextrun"/>
-          <w:rFonts w:ascii="Quire Sans" w:hAnsi="Quire Sans" w:cs="Quire Sans"/>
-          <w:sz w:val="22"/>
-          <w:szCs w:val="22"/>
-        </w:rPr>
-        <w:t>Daten aufschreiben: User und P</w:t>
-      </w:r>
-      <w:r>
-        <w:rPr>
-          <w:rStyle w:val="normaltextrun"/>
-          <w:rFonts w:ascii="Quire Sans" w:hAnsi="Quire Sans" w:cs="Quire Sans"/>
-          <w:sz w:val="22"/>
-          <w:szCs w:val="22"/>
-        </w:rPr>
-        <w:t>asswort.</w:t>
-      </w:r>
-    </w:p>
-    <w:p>
-      <w:pPr>
-        <w:pStyle w:val="paragraph"/>
-        <w:spacing w:before="0" w:beforeAutospacing="0" w:after="0" w:afterAutospacing="0"/>
-        <w:textAlignment w:val="baseline"/>
-        <w:rPr>
-          <w:rStyle w:val="normaltextrun"/>
-          <w:rFonts w:ascii="Quire Sans" w:hAnsi="Quire Sans" w:cs="Quire Sans"/>
-          <w:sz w:val="22"/>
-          <w:szCs w:val="22"/>
-        </w:rPr>
-      </w:pPr>
-    </w:p>
-    <w:p>
-      <w:pPr>
-        <w:pStyle w:val="paragraph"/>
-        <w:spacing w:before="0" w:beforeAutospacing="0" w:after="0" w:afterAutospacing="0"/>
-        <w:textAlignment w:val="baseline"/>
-        <w:rPr>
-          <w:rStyle w:val="eop"/>
-          <w:rFonts w:ascii="Sagona ExtraLight" w:hAnsi="Sagona ExtraLight" w:cs="Segoe UI"/>
+          <w:rFonts w:ascii="Arial" w:hAnsi="Arial" w:cs="Arial"/>
+        </w:rPr>
+      </w:pPr>
+      <w:r>
+        <w:rPr>
+          <w:rStyle w:val="normaltextrun"/>
+          <w:rFonts w:ascii="Arial" w:hAnsi="Arial" w:cs="Arial"/>
+        </w:rPr>
+        <w:t>Daten aufschreiben: User und Passwort.</w:t>
+      </w:r>
+    </w:p>
+    <w:p>
+      <w:pPr>
+        <w:pStyle w:val="paragraph"/>
+        <w:spacing w:before="0" w:beforeAutospacing="0" w:after="0" w:afterAutospacing="0"/>
+        <w:textAlignment w:val="baseline"/>
+        <w:rPr>
+          <w:rStyle w:val="normaltextrun"/>
+          <w:rFonts w:ascii="Arial" w:hAnsi="Arial" w:cs="Arial"/>
+        </w:rPr>
+      </w:pPr>
+    </w:p>
+    <w:p>
+      <w:pPr>
+        <w:pStyle w:val="paragraph"/>
+        <w:spacing w:before="0" w:beforeAutospacing="0" w:after="0" w:afterAutospacing="0"/>
+        <w:textAlignment w:val="baseline"/>
+        <w:rPr>
+          <w:rStyle w:val="normaltextrun"/>
+          <w:b/>
+          <w:sz w:val="36"/>
+        </w:rPr>
+      </w:pPr>
+      <w:r>
+        <w:rPr>
+          <w:rStyle w:val="normaltextrun"/>
+          <w:rFonts w:ascii="Arial" w:hAnsi="Arial" w:cs="Arial"/>
+          <w:b/>
           <w:color w:val="548235"/>
-          <w:sz w:val="42"/>
-          <w:szCs w:val="42"/>
-          <w:lang w:val="en-US"/>
-        </w:rPr>
-      </w:pPr>
-      <w:r>
-        <w:rPr>
-          <w:rStyle w:val="normaltextrun"/>
-          <w:rFonts w:ascii="Sagona ExtraLight" w:hAnsi="Sagona ExtraLight" w:cs="Segoe UI"/>
+          <w:sz w:val="36"/>
+        </w:rPr>
+        <w:t>PHP-</w:t>
+      </w:r>
+      <w:proofErr w:type="spellStart"/>
+      <w:r>
+        <w:rPr>
+          <w:rStyle w:val="normaltextrun"/>
+          <w:rFonts w:ascii="Arial" w:hAnsi="Arial" w:cs="Arial"/>
+          <w:b/>
           <w:color w:val="548235"/>
-          <w:sz w:val="42"/>
-          <w:szCs w:val="42"/>
-          <w:lang w:val="en-US"/>
-        </w:rPr>
-        <w:t>PHP-</w:t>
-      </w:r>
-      <w:proofErr w:type="spellStart"/>
-      <w:r>
-        <w:rPr>
-          <w:rStyle w:val="normaltextrun"/>
-          <w:rFonts w:ascii="Sagona ExtraLight" w:hAnsi="Sagona ExtraLight" w:cs="Segoe UI"/>
+          <w:sz w:val="36"/>
+        </w:rPr>
+        <w:t>Struktur</w:t>
+      </w:r>
+      <w:proofErr w:type="spellEnd"/>
+      <w:r>
+        <w:rPr>
+          <w:rStyle w:val="normaltextrun"/>
+          <w:b/>
+          <w:sz w:val="36"/>
+        </w:rPr>
+        <w:t> </w:t>
+      </w:r>
+    </w:p>
+    <w:p>
+      <w:pPr>
+        <w:pStyle w:val="paragraph"/>
+        <w:spacing w:before="0" w:beforeAutospacing="0" w:after="0" w:afterAutospacing="0"/>
+        <w:textAlignment w:val="baseline"/>
+        <w:rPr>
+          <w:rFonts w:ascii="Arial" w:hAnsi="Arial" w:cs="Arial"/>
           <w:color w:val="548235"/>
-          <w:sz w:val="42"/>
-          <w:szCs w:val="42"/>
-          <w:lang w:val="en-US"/>
-        </w:rPr>
-        <w:t>Struktur</w:t>
-      </w:r>
-      <w:proofErr w:type="spellEnd"/>
-      <w:r>
-        <w:rPr>
-          <w:rStyle w:val="eop"/>
-          <w:rFonts w:ascii="Sagona ExtraLight" w:hAnsi="Sagona ExtraLight" w:cs="Segoe UI"/>
-          <w:color w:val="548235"/>
-          <w:sz w:val="42"/>
-          <w:szCs w:val="42"/>
-          <w:lang w:val="en-US"/>
-        </w:rPr>
-        <w:t> </w:t>
-      </w:r>
-    </w:p>
-    <w:p>
-      <w:pPr>
-        <w:pStyle w:val="paragraph"/>
-        <w:spacing w:before="0" w:beforeAutospacing="0" w:after="0" w:afterAutospacing="0"/>
-        <w:textAlignment w:val="baseline"/>
-        <w:rPr>
-          <w:rFonts w:ascii="Segoe UI" w:hAnsi="Segoe UI" w:cs="Segoe UI"/>
-          <w:color w:val="548235"/>
-          <w:sz w:val="18"/>
-          <w:szCs w:val="18"/>
           <w:lang w:val="en-US"/>
         </w:rPr>
       </w:pPr>
@@ -1674,26 +1833,20 @@
         <w:jc w:val="both"/>
         <w:textAlignment w:val="baseline"/>
         <w:rPr>
-          <w:rFonts w:ascii="Quire Sans" w:hAnsi="Quire Sans" w:cs="Quire Sans"/>
-          <w:sz w:val="22"/>
-          <w:szCs w:val="22"/>
-        </w:rPr>
-      </w:pPr>
-      <w:r>
-        <w:rPr>
-          <w:rStyle w:val="normaltextrun"/>
-          <w:rFonts w:ascii="Quire Sans" w:hAnsi="Quire Sans" w:cs="Quire Sans"/>
-          <w:sz w:val="22"/>
-          <w:szCs w:val="22"/>
+          <w:rFonts w:ascii="Arial" w:hAnsi="Arial" w:cs="Arial"/>
+        </w:rPr>
+      </w:pPr>
+      <w:r>
+        <w:rPr>
+          <w:rStyle w:val="normaltextrun"/>
+          <w:rFonts w:ascii="Arial" w:hAnsi="Arial" w:cs="Arial"/>
         </w:rPr>
         <w:t>Vorher Ordner am gewünschten Speicherort anlegen (Name des Projekts)</w:t>
       </w:r>
       <w:r>
         <w:rPr>
           <w:rStyle w:val="eop"/>
-          <w:rFonts w:ascii="Quire Sans" w:hAnsi="Quire Sans" w:cs="Quire Sans"/>
-          <w:sz w:val="22"/>
-          <w:szCs w:val="22"/>
+          <w:rFonts w:ascii="Arial" w:hAnsi="Arial" w:cs="Arial"/>
         </w:rPr>
         <w:t> </w:t>
       </w:r>
@@ -1710,26 +1863,20 @@
         <w:jc w:val="both"/>
         <w:textAlignment w:val="baseline"/>
         <w:rPr>
-          <w:rFonts w:ascii="Quire Sans" w:hAnsi="Quire Sans" w:cs="Quire Sans"/>
-          <w:sz w:val="22"/>
-          <w:szCs w:val="22"/>
-        </w:rPr>
-      </w:pPr>
-      <w:r>
-        <w:rPr>
-          <w:rStyle w:val="normaltextrun"/>
-          <w:rFonts w:ascii="Quire Sans" w:hAnsi="Quire Sans" w:cs="Quire Sans"/>
-          <w:sz w:val="22"/>
-          <w:szCs w:val="22"/>
+          <w:rFonts w:ascii="Arial" w:hAnsi="Arial" w:cs="Arial"/>
+        </w:rPr>
+      </w:pPr>
+      <w:r>
+        <w:rPr>
+          <w:rStyle w:val="normaltextrun"/>
+          <w:rFonts w:ascii="Arial" w:hAnsi="Arial" w:cs="Arial"/>
         </w:rPr>
         <w:t>Ordner dann durch VS Studio Code auswählen</w:t>
       </w:r>
       <w:r>
         <w:rPr>
           <w:rStyle w:val="eop"/>
-          <w:rFonts w:ascii="Quire Sans" w:hAnsi="Quire Sans" w:cs="Quire Sans"/>
-          <w:sz w:val="22"/>
-          <w:szCs w:val="22"/>
+          <w:rFonts w:ascii="Arial" w:hAnsi="Arial" w:cs="Arial"/>
         </w:rPr>
         <w:t> </w:t>
       </w:r>
@@ -1747,17 +1894,13 @@
         <w:textAlignment w:val="baseline"/>
         <w:rPr>
           <w:rStyle w:val="eop"/>
-          <w:rFonts w:ascii="Quire Sans" w:hAnsi="Quire Sans" w:cs="Quire Sans"/>
-          <w:sz w:val="22"/>
-          <w:szCs w:val="22"/>
-        </w:rPr>
-      </w:pPr>
-      <w:r>
-        <w:rPr>
-          <w:rStyle w:val="normaltextrun"/>
-          <w:rFonts w:ascii="Quire Sans" w:hAnsi="Quire Sans" w:cs="Quire Sans"/>
-          <w:sz w:val="22"/>
-          <w:szCs w:val="22"/>
+          <w:rFonts w:ascii="Arial" w:hAnsi="Arial" w:cs="Arial"/>
+        </w:rPr>
+      </w:pPr>
+      <w:r>
+        <w:rPr>
+          <w:rStyle w:val="normaltextrun"/>
+          <w:rFonts w:ascii="Arial" w:hAnsi="Arial" w:cs="Arial"/>
         </w:rPr>
         <w:t>Datei in VS Code erstellen</w:t>
       </w:r>
@@ -1774,28 +1917,22 @@
         <w:jc w:val="both"/>
         <w:textAlignment w:val="baseline"/>
         <w:rPr>
-          <w:rFonts w:ascii="Quire Sans" w:hAnsi="Quire Sans" w:cs="Quire Sans"/>
-          <w:sz w:val="22"/>
-          <w:szCs w:val="22"/>
-        </w:rPr>
-      </w:pPr>
-      <w:r>
-        <w:rPr>
-          <w:rStyle w:val="eop"/>
-          <w:rFonts w:ascii="Quire Sans" w:hAnsi="Quire Sans" w:cs="Quire Sans"/>
-          <w:sz w:val="22"/>
-          <w:szCs w:val="22"/>
+          <w:rFonts w:ascii="Arial" w:hAnsi="Arial" w:cs="Arial"/>
+        </w:rPr>
+      </w:pPr>
+      <w:r>
+        <w:rPr>
+          <w:rStyle w:val="eop"/>
+          <w:rFonts w:ascii="Arial" w:hAnsi="Arial" w:cs="Arial"/>
         </w:rPr>
         <w:t xml:space="preserve">Gewünschtes Programm herunterladen von </w:t>
       </w:r>
       <w:r>
         <w:rPr>
           <w:rStyle w:val="eop"/>
-          <w:rFonts w:ascii="Quire Sans" w:hAnsi="Quire Sans" w:cs="Quire Sans"/>
+          <w:rFonts w:ascii="Arial" w:hAnsi="Arial" w:cs="Arial"/>
           <w:b/>
           <w:bCs/>
-          <w:sz w:val="22"/>
-          <w:szCs w:val="22"/>
         </w:rPr>
         <w:t>https://github.com/simonh19</w:t>
       </w:r>
@@ -1807,20 +1944,15 @@
         <w:jc w:val="both"/>
         <w:textAlignment w:val="baseline"/>
         <w:rPr>
-          <w:rFonts w:ascii="Segoe UI" w:hAnsi="Segoe UI" w:cs="Segoe UI"/>
-          <w:sz w:val="18"/>
-          <w:szCs w:val="18"/>
+          <w:rFonts w:ascii="Arial" w:hAnsi="Arial" w:cs="Arial"/>
         </w:rPr>
       </w:pPr>
       <w:r>
         <w:rPr>
           <w:rStyle w:val="wacimagecontainer"/>
-          <w:rFonts w:ascii="Segoe UI" w:hAnsi="Segoe UI" w:cs="Segoe UI"/>
+          <w:rFonts w:ascii="Arial" w:hAnsi="Arial" w:cs="Arial"/>
           <w:noProof/>
-          <w:sz w:val="18"/>
-          <w:szCs w:val="18"/>
-        </w:rPr>
-        <w:lastRenderedPageBreak/>
+        </w:rPr>
         <w:drawing>
           <wp:inline distT="0" distB="0" distL="0" distR="0" wp14:anchorId="64E6980A" wp14:editId="662A673D">
             <wp:extent cx="3801745" cy="2087245"/>
@@ -1839,7 +1971,7 @@
                     </pic:cNvPicPr>
                   </pic:nvPicPr>
                   <pic:blipFill>
-                    <a:blip r:embed="rId16">
+                    <a:blip r:embed="rId18">
                       <a:extLst>
                         <a:ext uri="{28A0092B-C50C-407E-A947-70E740481C1C}">
                           <a14:useLocalDpi xmlns:a14="http://schemas.microsoft.com/office/drawing/2010/main" val="0"/>
@@ -1873,9 +2005,7 @@
       <w:r>
         <w:rPr>
           <w:rStyle w:val="eop"/>
-          <w:rFonts w:ascii="Quire Sans" w:hAnsi="Quire Sans" w:cs="Quire Sans"/>
-          <w:sz w:val="22"/>
-          <w:szCs w:val="22"/>
+          <w:rFonts w:ascii="Arial" w:hAnsi="Arial" w:cs="Arial"/>
         </w:rPr>
         <w:t> </w:t>
       </w:r>
@@ -1892,17 +2022,13 @@
         <w:jc w:val="both"/>
         <w:textAlignment w:val="baseline"/>
         <w:rPr>
-          <w:rFonts w:ascii="Quire Sans" w:hAnsi="Quire Sans" w:cs="Quire Sans"/>
-          <w:sz w:val="22"/>
-          <w:szCs w:val="22"/>
-        </w:rPr>
-      </w:pPr>
-      <w:r>
-        <w:rPr>
-          <w:rStyle w:val="normaltextrun"/>
-          <w:rFonts w:ascii="Quire Sans" w:hAnsi="Quire Sans" w:cs="Quire Sans"/>
-          <w:sz w:val="22"/>
-          <w:szCs w:val="22"/>
+          <w:rFonts w:ascii="Arial" w:hAnsi="Arial" w:cs="Arial"/>
+        </w:rPr>
+      </w:pPr>
+      <w:r>
+        <w:rPr>
+          <w:rStyle w:val="normaltextrun"/>
+          <w:rFonts w:ascii="Arial" w:hAnsi="Arial" w:cs="Arial"/>
         </w:rPr>
         <w:t xml:space="preserve">Mit Doc und </w:t>
       </w:r>
@@ -1910,9 +2036,7 @@
       <w:r>
         <w:rPr>
           <w:rStyle w:val="normaltextrun"/>
-          <w:rFonts w:ascii="Quire Sans" w:hAnsi="Quire Sans" w:cs="Quire Sans"/>
-          <w:sz w:val="22"/>
-          <w:szCs w:val="22"/>
+          <w:rFonts w:ascii="Arial" w:hAnsi="Arial" w:cs="Arial"/>
         </w:rPr>
         <w:t>tabulator</w:t>
       </w:r>
@@ -1920,18 +2044,14 @@
       <w:r>
         <w:rPr>
           <w:rStyle w:val="normaltextrun"/>
-          <w:rFonts w:ascii="Quire Sans" w:hAnsi="Quire Sans" w:cs="Quire Sans"/>
-          <w:sz w:val="22"/>
-          <w:szCs w:val="22"/>
+          <w:rFonts w:ascii="Arial" w:hAnsi="Arial" w:cs="Arial"/>
         </w:rPr>
         <w:t xml:space="preserve"> bekommt eine grundlegende HTML-Struktur</w:t>
       </w:r>
       <w:r>
         <w:rPr>
           <w:rStyle w:val="eop"/>
-          <w:rFonts w:ascii="Quire Sans" w:hAnsi="Quire Sans" w:cs="Quire Sans"/>
-          <w:sz w:val="22"/>
-          <w:szCs w:val="22"/>
+          <w:rFonts w:ascii="Arial" w:hAnsi="Arial" w:cs="Arial"/>
         </w:rPr>
         <w:t> </w:t>
       </w:r>
@@ -1943,18 +2063,14 @@
         <w:jc w:val="both"/>
         <w:textAlignment w:val="baseline"/>
         <w:rPr>
-          <w:rFonts w:ascii="Segoe UI" w:hAnsi="Segoe UI" w:cs="Segoe UI"/>
-          <w:sz w:val="18"/>
-          <w:szCs w:val="18"/>
+          <w:rFonts w:ascii="Arial" w:hAnsi="Arial" w:cs="Arial"/>
         </w:rPr>
       </w:pPr>
       <w:r>
         <w:rPr>
           <w:rStyle w:val="wacimagecontainer"/>
-          <w:rFonts w:ascii="Segoe UI" w:hAnsi="Segoe UI" w:cs="Segoe UI"/>
+          <w:rFonts w:ascii="Arial" w:hAnsi="Arial" w:cs="Arial"/>
           <w:noProof/>
-          <w:sz w:val="18"/>
-          <w:szCs w:val="18"/>
         </w:rPr>
         <w:drawing>
           <wp:inline distT="0" distB="0" distL="0" distR="0" wp14:anchorId="7D639DAF" wp14:editId="758A9724">
@@ -1974,7 +2090,7 @@
                     </pic:cNvPicPr>
                   </pic:nvPicPr>
                   <pic:blipFill>
-                    <a:blip r:embed="rId17">
+                    <a:blip r:embed="rId19">
                       <a:extLst>
                         <a:ext uri="{28A0092B-C50C-407E-A947-70E740481C1C}">
                           <a14:useLocalDpi xmlns:a14="http://schemas.microsoft.com/office/drawing/2010/main" val="0"/>
@@ -2008,9 +2124,7 @@
       <w:r>
         <w:rPr>
           <w:rStyle w:val="eop"/>
-          <w:rFonts w:ascii="Quire Sans" w:hAnsi="Quire Sans" w:cs="Quire Sans"/>
-          <w:sz w:val="22"/>
-          <w:szCs w:val="22"/>
+          <w:rFonts w:ascii="Arial" w:hAnsi="Arial" w:cs="Arial"/>
         </w:rPr>
         <w:t> </w:t>
       </w:r>
@@ -2022,17 +2136,13 @@
         <w:jc w:val="both"/>
         <w:textAlignment w:val="baseline"/>
         <w:rPr>
-          <w:rFonts w:ascii="Segoe UI" w:hAnsi="Segoe UI" w:cs="Segoe UI"/>
-          <w:sz w:val="18"/>
-          <w:szCs w:val="18"/>
-        </w:rPr>
-      </w:pPr>
-      <w:r>
-        <w:rPr>
-          <w:rStyle w:val="normaltextrun"/>
-          <w:rFonts w:ascii="Quire Sans" w:hAnsi="Quire Sans" w:cs="Quire Sans"/>
-          <w:sz w:val="22"/>
-          <w:szCs w:val="22"/>
+          <w:rFonts w:ascii="Arial" w:hAnsi="Arial" w:cs="Arial"/>
+        </w:rPr>
+      </w:pPr>
+      <w:r>
+        <w:rPr>
+          <w:rStyle w:val="normaltextrun"/>
+          <w:rFonts w:ascii="Arial" w:hAnsi="Arial" w:cs="Arial"/>
         </w:rPr>
         <w:t xml:space="preserve">Mit echo </w:t>
       </w:r>
@@ -2040,9 +2150,7 @@
       <w:r>
         <w:rPr>
           <w:rStyle w:val="normaltextrun"/>
-          <w:rFonts w:ascii="Quire Sans" w:hAnsi="Quire Sans" w:cs="Quire Sans"/>
-          <w:sz w:val="22"/>
-          <w:szCs w:val="22"/>
+          <w:rFonts w:ascii="Arial" w:hAnsi="Arial" w:cs="Arial"/>
         </w:rPr>
         <w:t>Php</w:t>
       </w:r>
@@ -2050,18 +2158,14 @@
       <w:r>
         <w:rPr>
           <w:rStyle w:val="normaltextrun"/>
-          <w:rFonts w:ascii="Quire Sans" w:hAnsi="Quire Sans" w:cs="Quire Sans"/>
-          <w:sz w:val="22"/>
-          <w:szCs w:val="22"/>
+          <w:rFonts w:ascii="Arial" w:hAnsi="Arial" w:cs="Arial"/>
         </w:rPr>
         <w:t xml:space="preserve"> schreiben</w:t>
       </w:r>
       <w:r>
         <w:rPr>
           <w:rStyle w:val="eop"/>
-          <w:rFonts w:ascii="Quire Sans" w:hAnsi="Quire Sans" w:cs="Quire Sans"/>
-          <w:sz w:val="22"/>
-          <w:szCs w:val="22"/>
+          <w:rFonts w:ascii="Arial" w:hAnsi="Arial" w:cs="Arial"/>
         </w:rPr>
         <w:t> </w:t>
       </w:r>
@@ -2073,19 +2177,16 @@
         <w:jc w:val="both"/>
         <w:textAlignment w:val="baseline"/>
         <w:rPr>
-          <w:rFonts w:ascii="Segoe UI" w:hAnsi="Segoe UI" w:cs="Segoe UI"/>
-          <w:sz w:val="18"/>
-          <w:szCs w:val="18"/>
+          <w:rFonts w:ascii="Arial" w:hAnsi="Arial" w:cs="Arial"/>
         </w:rPr>
       </w:pPr>
       <w:r>
         <w:rPr>
           <w:rStyle w:val="wacimagecontainer"/>
-          <w:rFonts w:ascii="Segoe UI" w:hAnsi="Segoe UI" w:cs="Segoe UI"/>
+          <w:rFonts w:ascii="Arial" w:hAnsi="Arial" w:cs="Arial"/>
           <w:noProof/>
-          <w:sz w:val="18"/>
-          <w:szCs w:val="18"/>
-        </w:rPr>
+        </w:rPr>
+        <w:lastRenderedPageBreak/>
         <w:drawing>
           <wp:inline distT="0" distB="0" distL="0" distR="0" wp14:anchorId="71A52B8C" wp14:editId="7534F8EE">
             <wp:extent cx="3763645" cy="2057400"/>
@@ -2104,7 +2205,7 @@
                     </pic:cNvPicPr>
                   </pic:nvPicPr>
                   <pic:blipFill>
-                    <a:blip r:embed="rId18">
+                    <a:blip r:embed="rId20">
                       <a:extLst>
                         <a:ext uri="{28A0092B-C50C-407E-A947-70E740481C1C}">
                           <a14:useLocalDpi xmlns:a14="http://schemas.microsoft.com/office/drawing/2010/main" val="0"/>
@@ -2138,9 +2239,7 @@
       <w:r>
         <w:rPr>
           <w:rStyle w:val="eop"/>
-          <w:rFonts w:ascii="Quire Sans" w:hAnsi="Quire Sans" w:cs="Quire Sans"/>
-          <w:sz w:val="22"/>
-          <w:szCs w:val="22"/>
+          <w:rFonts w:ascii="Arial" w:hAnsi="Arial" w:cs="Arial"/>
         </w:rPr>
         <w:t> </w:t>
       </w:r>
@@ -2152,18 +2251,14 @@
         <w:jc w:val="both"/>
         <w:textAlignment w:val="baseline"/>
         <w:rPr>
-          <w:rFonts w:ascii="Segoe UI" w:hAnsi="Segoe UI" w:cs="Segoe UI"/>
-          <w:sz w:val="18"/>
-          <w:szCs w:val="18"/>
+          <w:rFonts w:ascii="Arial" w:hAnsi="Arial" w:cs="Arial"/>
         </w:rPr>
       </w:pPr>
       <w:proofErr w:type="spellStart"/>
       <w:r>
         <w:rPr>
           <w:rStyle w:val="normaltextrun"/>
-          <w:rFonts w:ascii="Quire Sans" w:hAnsi="Quire Sans" w:cs="Quire Sans"/>
-          <w:sz w:val="22"/>
-          <w:szCs w:val="22"/>
+          <w:rFonts w:ascii="Arial" w:hAnsi="Arial" w:cs="Arial"/>
         </w:rPr>
         <w:t>Json</w:t>
       </w:r>
@@ -2171,18 +2266,14 @@
       <w:r>
         <w:rPr>
           <w:rStyle w:val="normaltextrun"/>
-          <w:rFonts w:ascii="Quire Sans" w:hAnsi="Quire Sans" w:cs="Quire Sans"/>
-          <w:sz w:val="22"/>
-          <w:szCs w:val="22"/>
+          <w:rFonts w:ascii="Arial" w:hAnsi="Arial" w:cs="Arial"/>
         </w:rPr>
         <w:t>-Datei kann automatisch generiert werden</w:t>
       </w:r>
       <w:r>
         <w:rPr>
           <w:rStyle w:val="eop"/>
-          <w:rFonts w:ascii="Quire Sans" w:hAnsi="Quire Sans" w:cs="Quire Sans"/>
-          <w:sz w:val="22"/>
-          <w:szCs w:val="22"/>
+          <w:rFonts w:ascii="Arial" w:hAnsi="Arial" w:cs="Arial"/>
         </w:rPr>
         <w:t> </w:t>
       </w:r>
@@ -2194,20 +2285,15 @@
         <w:jc w:val="both"/>
         <w:textAlignment w:val="baseline"/>
         <w:rPr>
-          <w:rFonts w:ascii="Segoe UI" w:hAnsi="Segoe UI" w:cs="Segoe UI"/>
-          <w:sz w:val="18"/>
-          <w:szCs w:val="18"/>
+          <w:rFonts w:ascii="Arial" w:hAnsi="Arial" w:cs="Arial"/>
         </w:rPr>
       </w:pPr>
       <w:r>
         <w:rPr>
           <w:rStyle w:val="wacimagecontainer"/>
-          <w:rFonts w:ascii="Segoe UI" w:hAnsi="Segoe UI" w:cs="Segoe UI"/>
+          <w:rFonts w:ascii="Arial" w:hAnsi="Arial" w:cs="Arial"/>
           <w:noProof/>
-          <w:sz w:val="18"/>
-          <w:szCs w:val="18"/>
-        </w:rPr>
-        <w:lastRenderedPageBreak/>
+        </w:rPr>
         <w:drawing>
           <wp:inline distT="0" distB="0" distL="0" distR="0" wp14:anchorId="68848621" wp14:editId="7987EDCC">
             <wp:extent cx="5760720" cy="3526790"/>
@@ -2226,7 +2312,7 @@
                     </pic:cNvPicPr>
                   </pic:nvPicPr>
                   <pic:blipFill>
-                    <a:blip r:embed="rId19">
+                    <a:blip r:embed="rId21">
                       <a:extLst>
                         <a:ext uri="{28A0092B-C50C-407E-A947-70E740481C1C}">
                           <a14:useLocalDpi xmlns:a14="http://schemas.microsoft.com/office/drawing/2010/main" val="0"/>
@@ -2260,9 +2346,7 @@
       <w:r>
         <w:rPr>
           <w:rStyle w:val="eop"/>
-          <w:rFonts w:ascii="Quire Sans" w:hAnsi="Quire Sans" w:cs="Quire Sans"/>
-          <w:sz w:val="22"/>
-          <w:szCs w:val="22"/>
+          <w:rFonts w:ascii="Arial" w:hAnsi="Arial" w:cs="Arial"/>
         </w:rPr>
         <w:t> </w:t>
       </w:r>
@@ -2274,17 +2358,13 @@
         <w:jc w:val="both"/>
         <w:textAlignment w:val="baseline"/>
         <w:rPr>
-          <w:rFonts w:ascii="Segoe UI" w:hAnsi="Segoe UI" w:cs="Segoe UI"/>
-          <w:sz w:val="18"/>
-          <w:szCs w:val="18"/>
-        </w:rPr>
-      </w:pPr>
-      <w:r>
-        <w:rPr>
-          <w:rStyle w:val="normaltextrun"/>
-          <w:rFonts w:ascii="Quire Sans" w:hAnsi="Quire Sans" w:cs="Quire Sans"/>
-          <w:sz w:val="22"/>
-          <w:szCs w:val="22"/>
+          <w:rFonts w:ascii="Arial" w:hAnsi="Arial" w:cs="Arial"/>
+        </w:rPr>
+      </w:pPr>
+      <w:r>
+        <w:rPr>
+          <w:rStyle w:val="normaltextrun"/>
+          <w:rFonts w:ascii="Arial" w:hAnsi="Arial" w:cs="Arial"/>
         </w:rPr>
         <w:t xml:space="preserve">In </w:t>
       </w:r>
@@ -2292,9 +2372,7 @@
       <w:r>
         <w:rPr>
           <w:rStyle w:val="normaltextrun"/>
-          <w:rFonts w:ascii="Quire Sans" w:hAnsi="Quire Sans" w:cs="Quire Sans"/>
-          <w:sz w:val="22"/>
-          <w:szCs w:val="22"/>
+          <w:rFonts w:ascii="Arial" w:hAnsi="Arial" w:cs="Arial"/>
         </w:rPr>
         <w:t>Json</w:t>
       </w:r>
@@ -2302,9 +2380,7 @@
       <w:r>
         <w:rPr>
           <w:rStyle w:val="normaltextrun"/>
-          <w:rFonts w:ascii="Quire Sans" w:hAnsi="Quire Sans" w:cs="Quire Sans"/>
-          <w:sz w:val="22"/>
-          <w:szCs w:val="22"/>
+          <w:rFonts w:ascii="Arial" w:hAnsi="Arial" w:cs="Arial"/>
         </w:rPr>
         <w:t xml:space="preserve"> angeben wo auf der Festplatte sich das </w:t>
       </w:r>
@@ -2312,9 +2388,7 @@
       <w:r>
         <w:rPr>
           <w:rStyle w:val="normaltextrun"/>
-          <w:rFonts w:ascii="Quire Sans" w:hAnsi="Quire Sans" w:cs="Quire Sans"/>
-          <w:sz w:val="22"/>
-          <w:szCs w:val="22"/>
+          <w:rFonts w:ascii="Arial" w:hAnsi="Arial" w:cs="Arial"/>
         </w:rPr>
         <w:t>php</w:t>
       </w:r>
@@ -2322,18 +2396,14 @@
       <w:r>
         <w:rPr>
           <w:rStyle w:val="normaltextrun"/>
-          <w:rFonts w:ascii="Quire Sans" w:hAnsi="Quire Sans" w:cs="Quire Sans"/>
-          <w:sz w:val="22"/>
-          <w:szCs w:val="22"/>
+          <w:rFonts w:ascii="Arial" w:hAnsi="Arial" w:cs="Arial"/>
         </w:rPr>
         <w:t>-programm befindet.</w:t>
       </w:r>
       <w:r>
         <w:rPr>
           <w:rStyle w:val="eop"/>
-          <w:rFonts w:ascii="Quire Sans" w:hAnsi="Quire Sans" w:cs="Quire Sans"/>
-          <w:sz w:val="22"/>
-          <w:szCs w:val="22"/>
+          <w:rFonts w:ascii="Arial" w:hAnsi="Arial" w:cs="Arial"/>
         </w:rPr>
         <w:t> </w:t>
       </w:r>
@@ -2345,19 +2415,15 @@
         <w:jc w:val="both"/>
         <w:textAlignment w:val="baseline"/>
         <w:rPr>
-          <w:rFonts w:ascii="Segoe UI" w:hAnsi="Segoe UI" w:cs="Segoe UI"/>
-          <w:sz w:val="18"/>
-          <w:szCs w:val="18"/>
+          <w:rFonts w:ascii="Arial" w:hAnsi="Arial" w:cs="Arial"/>
           <w:lang w:val="en-US"/>
         </w:rPr>
       </w:pPr>
       <w:r>
         <w:rPr>
           <w:rStyle w:val="wacimagecontainer"/>
-          <w:rFonts w:ascii="Segoe UI" w:hAnsi="Segoe UI" w:cs="Segoe UI"/>
+          <w:rFonts w:ascii="Arial" w:hAnsi="Arial" w:cs="Arial"/>
           <w:noProof/>
-          <w:sz w:val="18"/>
-          <w:szCs w:val="18"/>
         </w:rPr>
         <w:drawing>
           <wp:inline distT="0" distB="0" distL="0" distR="0" wp14:anchorId="3F1A8BF6" wp14:editId="599367F0">
@@ -2377,7 +2443,7 @@
                     </pic:cNvPicPr>
                   </pic:nvPicPr>
                   <pic:blipFill>
-                    <a:blip r:embed="rId20">
+                    <a:blip r:embed="rId22">
                       <a:extLst>
                         <a:ext uri="{28A0092B-C50C-407E-A947-70E740481C1C}">
                           <a14:useLocalDpi xmlns:a14="http://schemas.microsoft.com/office/drawing/2010/main" val="0"/>
@@ -2411,9 +2477,7 @@
       <w:r>
         <w:rPr>
           <w:rStyle w:val="eop"/>
-          <w:rFonts w:ascii="Quire Sans" w:hAnsi="Quire Sans" w:cs="Quire Sans"/>
-          <w:sz w:val="22"/>
-          <w:szCs w:val="22"/>
+          <w:rFonts w:ascii="Arial" w:hAnsi="Arial" w:cs="Arial"/>
           <w:lang w:val="en-US"/>
         </w:rPr>
         <w:t> </w:t>
@@ -2426,18 +2490,14 @@
         <w:jc w:val="both"/>
         <w:textAlignment w:val="baseline"/>
         <w:rPr>
-          <w:rFonts w:ascii="Segoe UI" w:hAnsi="Segoe UI" w:cs="Segoe UI"/>
-          <w:sz w:val="18"/>
-          <w:szCs w:val="18"/>
+          <w:rFonts w:ascii="Arial" w:hAnsi="Arial" w:cs="Arial"/>
           <w:lang w:val="en-US"/>
         </w:rPr>
       </w:pPr>
       <w:r>
         <w:rPr>
           <w:rStyle w:val="eop"/>
-          <w:rFonts w:ascii="Quire Sans" w:hAnsi="Quire Sans" w:cs="Quire Sans"/>
-          <w:sz w:val="22"/>
-          <w:szCs w:val="22"/>
+          <w:rFonts w:ascii="Arial" w:hAnsi="Arial" w:cs="Arial"/>
           <w:lang w:val="en-US"/>
         </w:rPr>
         <w:t> </w:t>
@@ -2450,9 +2510,7 @@
         <w:jc w:val="both"/>
         <w:textAlignment w:val="baseline"/>
         <w:rPr>
-          <w:rFonts w:ascii="Segoe UI" w:hAnsi="Segoe UI" w:cs="Segoe UI"/>
-          <w:sz w:val="18"/>
-          <w:szCs w:val="18"/>
+          <w:rFonts w:ascii="Arial" w:hAnsi="Arial" w:cs="Arial"/>
           <w:lang w:val="en-US"/>
         </w:rPr>
       </w:pPr>
@@ -2460,20 +2518,17 @@
       <w:r>
         <w:rPr>
           <w:rStyle w:val="normaltextrun"/>
-          <w:rFonts w:ascii="Quire Sans" w:hAnsi="Quire Sans" w:cs="Quire Sans"/>
-          <w:sz w:val="22"/>
-          <w:szCs w:val="22"/>
+          <w:rFonts w:ascii="Arial" w:hAnsi="Arial" w:cs="Arial"/>
           <w:lang w:val="en-US"/>
         </w:rPr>
+        <w:lastRenderedPageBreak/>
         <w:t>Käfer</w:t>
       </w:r>
       <w:proofErr w:type="spellEnd"/>
       <w:r>
         <w:rPr>
           <w:rStyle w:val="normaltextrun"/>
-          <w:rFonts w:ascii="Quire Sans" w:hAnsi="Quire Sans" w:cs="Quire Sans"/>
-          <w:sz w:val="22"/>
-          <w:szCs w:val="22"/>
+          <w:rFonts w:ascii="Arial" w:hAnsi="Arial" w:cs="Arial"/>
           <w:lang w:val="en-US"/>
         </w:rPr>
         <w:t>-Play-Symbol: launch build in server</w:t>
@@ -2481,9 +2536,7 @@
       <w:r>
         <w:rPr>
           <w:rStyle w:val="eop"/>
-          <w:rFonts w:ascii="Quire Sans" w:hAnsi="Quire Sans" w:cs="Quire Sans"/>
-          <w:sz w:val="22"/>
-          <w:szCs w:val="22"/>
+          <w:rFonts w:ascii="Arial" w:hAnsi="Arial" w:cs="Arial"/>
           <w:lang w:val="en-US"/>
         </w:rPr>
         <w:t> </w:t>
@@ -2496,20 +2549,15 @@
         <w:jc w:val="both"/>
         <w:textAlignment w:val="baseline"/>
         <w:rPr>
-          <w:rFonts w:ascii="Segoe UI" w:hAnsi="Segoe UI" w:cs="Segoe UI"/>
-          <w:sz w:val="18"/>
-          <w:szCs w:val="18"/>
+          <w:rFonts w:ascii="Arial" w:hAnsi="Arial" w:cs="Arial"/>
         </w:rPr>
       </w:pPr>
       <w:r>
         <w:rPr>
           <w:rStyle w:val="wacimagecontainer"/>
-          <w:rFonts w:ascii="Segoe UI" w:hAnsi="Segoe UI" w:cs="Segoe UI"/>
+          <w:rFonts w:ascii="Arial" w:hAnsi="Arial" w:cs="Arial"/>
           <w:noProof/>
-          <w:sz w:val="18"/>
-          <w:szCs w:val="18"/>
-        </w:rPr>
-        <w:lastRenderedPageBreak/>
+        </w:rPr>
         <w:drawing>
           <wp:inline distT="0" distB="0" distL="0" distR="0" wp14:anchorId="78782C63" wp14:editId="299A8B49">
             <wp:extent cx="4381500" cy="2552700"/>
@@ -2528,7 +2576,7 @@
                     </pic:cNvPicPr>
                   </pic:nvPicPr>
                   <pic:blipFill>
-                    <a:blip r:embed="rId21">
+                    <a:blip r:embed="rId23">
                       <a:extLst>
                         <a:ext uri="{28A0092B-C50C-407E-A947-70E740481C1C}">
                           <a14:useLocalDpi xmlns:a14="http://schemas.microsoft.com/office/drawing/2010/main" val="0"/>
@@ -2562,9 +2610,7 @@
       <w:r>
         <w:rPr>
           <w:rStyle w:val="eop"/>
-          <w:rFonts w:ascii="Quire Sans" w:hAnsi="Quire Sans" w:cs="Quire Sans"/>
-          <w:sz w:val="22"/>
-          <w:szCs w:val="22"/>
+          <w:rFonts w:ascii="Arial" w:hAnsi="Arial" w:cs="Arial"/>
         </w:rPr>
         <w:t> </w:t>
       </w:r>
@@ -2576,26 +2622,20 @@
         <w:jc w:val="both"/>
         <w:textAlignment w:val="baseline"/>
         <w:rPr>
-          <w:rFonts w:ascii="Segoe UI" w:hAnsi="Segoe UI" w:cs="Segoe UI"/>
-          <w:sz w:val="18"/>
-          <w:szCs w:val="18"/>
-        </w:rPr>
-      </w:pPr>
-      <w:r>
-        <w:rPr>
-          <w:rStyle w:val="normaltextrun"/>
-          <w:rFonts w:ascii="Quire Sans" w:hAnsi="Quire Sans" w:cs="Quire Sans"/>
-          <w:sz w:val="22"/>
-          <w:szCs w:val="22"/>
+          <w:rFonts w:ascii="Arial" w:hAnsi="Arial" w:cs="Arial"/>
+        </w:rPr>
+      </w:pPr>
+      <w:r>
+        <w:rPr>
+          <w:rStyle w:val="normaltextrun"/>
+          <w:rFonts w:ascii="Arial" w:hAnsi="Arial" w:cs="Arial"/>
         </w:rPr>
         <w:t>Dann kann man auch debuggen</w:t>
       </w:r>
       <w:r>
         <w:rPr>
           <w:rStyle w:val="eop"/>
-          <w:rFonts w:ascii="Quire Sans" w:hAnsi="Quire Sans" w:cs="Quire Sans"/>
-          <w:sz w:val="22"/>
-          <w:szCs w:val="22"/>
+          <w:rFonts w:ascii="Arial" w:hAnsi="Arial" w:cs="Arial"/>
         </w:rPr>
         <w:t> </w:t>
       </w:r>
@@ -2607,18 +2647,14 @@
         <w:jc w:val="both"/>
         <w:textAlignment w:val="baseline"/>
         <w:rPr>
-          <w:rFonts w:ascii="Segoe UI" w:hAnsi="Segoe UI" w:cs="Segoe UI"/>
-          <w:sz w:val="18"/>
-          <w:szCs w:val="18"/>
+          <w:rFonts w:ascii="Arial" w:hAnsi="Arial" w:cs="Arial"/>
         </w:rPr>
       </w:pPr>
       <w:r>
         <w:rPr>
           <w:rStyle w:val="wacimagecontainer"/>
-          <w:rFonts w:ascii="Segoe UI" w:hAnsi="Segoe UI" w:cs="Segoe UI"/>
+          <w:rFonts w:ascii="Arial" w:hAnsi="Arial" w:cs="Arial"/>
           <w:noProof/>
-          <w:sz w:val="18"/>
-          <w:szCs w:val="18"/>
         </w:rPr>
         <w:drawing>
           <wp:inline distT="0" distB="0" distL="0" distR="0" wp14:anchorId="354BD1DE" wp14:editId="575F426E">
@@ -2638,7 +2674,7 @@
                     </pic:cNvPicPr>
                   </pic:nvPicPr>
                   <pic:blipFill>
-                    <a:blip r:embed="rId22">
+                    <a:blip r:embed="rId24">
                       <a:extLst>
                         <a:ext uri="{28A0092B-C50C-407E-A947-70E740481C1C}">
                           <a14:useLocalDpi xmlns:a14="http://schemas.microsoft.com/office/drawing/2010/main" val="0"/>
@@ -2672,14 +2708,20 @@
       <w:r>
         <w:rPr>
           <w:rStyle w:val="eop"/>
-          <w:rFonts w:ascii="Quire Sans" w:hAnsi="Quire Sans" w:cs="Quire Sans"/>
-          <w:sz w:val="22"/>
-          <w:szCs w:val="22"/>
+          <w:rFonts w:ascii="Arial" w:hAnsi="Arial" w:cs="Arial"/>
         </w:rPr>
         <w:t> </w:t>
       </w:r>
     </w:p>
-    <w:p/>
+    <w:p>
+      <w:pPr>
+        <w:rPr>
+          <w:rFonts w:ascii="Arial" w:hAnsi="Arial" w:cs="Arial"/>
+          <w:sz w:val="24"/>
+          <w:szCs w:val="24"/>
+        </w:rPr>
+      </w:pPr>
+    </w:p>
     <w:sectPr>
       <w:pgSz w:w="11906" w:h="16838"/>
       <w:pgMar w:top="1417" w:right="1417" w:bottom="1134" w:left="1417" w:header="708" w:footer="708" w:gutter="0"/>
@@ -2691,7 +2733,7 @@
 </file>
 
 <file path=word/numbering.xml><?xml version="1.0" encoding="utf-8"?>
-<w:numbering xmlns:wpc="http://schemas.microsoft.com/office/word/2010/wordprocessingCanvas" xmlns:cx="http://schemas.microsoft.com/office/drawing/2014/chartex" xmlns:cx1="http://schemas.microsoft.com/office/drawing/2015/9/8/chartex" xmlns:cx2="http://schemas.microsoft.com/office/drawing/2015/10/21/chartex" xmlns:cx3="http://schemas.microsoft.com/office/drawing/2016/5/9/chartex" xmlns:cx4="http://schemas.microsoft.com/office/drawing/2016/5/10/chartex" xmlns:cx5="http://schemas.microsoft.com/office/drawing/2016/5/11/chartex" xmlns:cx6="http://schemas.microsoft.com/office/drawing/2016/5/12/chartex" xmlns:cx7="http://schemas.microsoft.com/office/drawing/2016/5/13/chartex" xmlns:cx8="http://schemas.microsoft.com/office/drawing/2016/5/14/chartex" xmlns:mc="http://schemas.openxmlformats.org/markup-compatibility/2006" xmlns:aink="http://schemas.microsoft.com/office/drawing/2016/ink" xmlns:am3d="http://schemas.microsoft.com/office/drawing/2017/model3d" xmlns:o="urn:schemas-microsoft-com:office:office" xmlns:oel="http://schemas.microsoft.com/office/2019/extlst" xmlns:r="http://schemas.openxmlformats.org/officeDocument/2006/relationships" xmlns:m="http://schemas.openxmlformats.org/officeDocument/2006/math" xmlns:v="urn:schemas-microsoft-com:vml" xmlns:wp14="http://schemas.microsoft.com/office/word/2010/wordprocessingDrawing" xmlns:wp="http://schemas.openxmlformats.org/drawingml/2006/wordprocessingDrawing" xmlns:w10="urn:schemas-microsoft-com:office:word" xmlns:w="http://schemas.openxmlformats.org/wordprocessingml/2006/main" xmlns:w14="http://schemas.microsoft.com/office/word/2010/wordml" xmlns:w15="http://schemas.microsoft.com/office/word/2012/wordml" xmlns:w16cex="http://schemas.microsoft.com/office/word/2018/wordml/cex" xmlns:w16cid="http://schemas.microsoft.com/office/word/2016/wordml/cid" xmlns:w16="http://schemas.microsoft.com/office/word/2018/wordml" xmlns:w16du="http://schemas.microsoft.com/office/word/2023/wordml/word16du" xmlns:w16sdtdh="http://schemas.microsoft.com/office/word/2020/wordml/sdtdatahash" xmlns:w16se="http://schemas.microsoft.com/office/word/2015/wordml/symex" xmlns:wpg="http://schemas.microsoft.com/office/word/2010/wordprocessingGroup" xmlns:wpi="http://schemas.microsoft.com/office/word/2010/wordprocessingInk" xmlns:wne="http://schemas.microsoft.com/office/word/2006/wordml" xmlns:wps="http://schemas.microsoft.com/office/word/2010/wordprocessingShape" mc:Ignorable="w14 w15 w16se w16cid w16 w16cex w16sdtdh w16du wp14">
+<w:numbering xmlns:wpc="http://schemas.microsoft.com/office/word/2010/wordprocessingCanvas" xmlns:cx="http://schemas.microsoft.com/office/drawing/2014/chartex" xmlns:cx1="http://schemas.microsoft.com/office/drawing/2015/9/8/chartex" xmlns:cx2="http://schemas.microsoft.com/office/drawing/2015/10/21/chartex" xmlns:cx3="http://schemas.microsoft.com/office/drawing/2016/5/9/chartex" xmlns:cx4="http://schemas.microsoft.com/office/drawing/2016/5/10/chartex" xmlns:cx5="http://schemas.microsoft.com/office/drawing/2016/5/11/chartex" xmlns:cx6="http://schemas.microsoft.com/office/drawing/2016/5/12/chartex" xmlns:cx7="http://schemas.microsoft.com/office/drawing/2016/5/13/chartex" xmlns:cx8="http://schemas.microsoft.com/office/drawing/2016/5/14/chartex" xmlns:mc="http://schemas.openxmlformats.org/markup-compatibility/2006" xmlns:aink="http://schemas.microsoft.com/office/drawing/2016/ink" xmlns:am3d="http://schemas.microsoft.com/office/drawing/2017/model3d" xmlns:o="urn:schemas-microsoft-com:office:office" xmlns:r="http://schemas.openxmlformats.org/officeDocument/2006/relationships" xmlns:m="http://schemas.openxmlformats.org/officeDocument/2006/math" xmlns:v="urn:schemas-microsoft-com:vml" xmlns:wp14="http://schemas.microsoft.com/office/word/2010/wordprocessingDrawing" xmlns:wp="http://schemas.openxmlformats.org/drawingml/2006/wordprocessingDrawing" xmlns:w10="urn:schemas-microsoft-com:office:word" xmlns:w="http://schemas.openxmlformats.org/wordprocessingml/2006/main" xmlns:w14="http://schemas.microsoft.com/office/word/2010/wordml" xmlns:w15="http://schemas.microsoft.com/office/word/2012/wordml" xmlns:w16cid="http://schemas.microsoft.com/office/word/2016/wordml/cid" xmlns:w16se="http://schemas.microsoft.com/office/word/2015/wordml/symex" xmlns:wpg="http://schemas.microsoft.com/office/word/2010/wordprocessingGroup" xmlns:wpi="http://schemas.microsoft.com/office/word/2010/wordprocessingInk" xmlns:wne="http://schemas.microsoft.com/office/word/2006/wordml" xmlns:wps="http://schemas.microsoft.com/office/word/2010/wordprocessingShape" mc:Ignorable="w14 w15 w16se w16cid wp14">
   <w:abstractNum w:abstractNumId="0" w15:restartNumberingAfterBreak="0">
     <w:nsid w:val="14C33170"/>
     <w:multiLevelType w:val="multilevel"/>
@@ -3139,20 +3181,20 @@
       </w:rPr>
     </w:lvl>
   </w:abstractNum>
-  <w:num w:numId="1" w16cid:durableId="2038777037">
+  <w:num w:numId="1">
     <w:abstractNumId w:val="0"/>
   </w:num>
-  <w:num w:numId="2" w16cid:durableId="839849163">
+  <w:num w:numId="2">
     <w:abstractNumId w:val="2"/>
   </w:num>
-  <w:num w:numId="3" w16cid:durableId="854267985">
+  <w:num w:numId="3">
     <w:abstractNumId w:val="1"/>
   </w:num>
 </w:numbering>
 </file>
 
 <file path=word/styles.xml><?xml version="1.0" encoding="utf-8"?>
-<w:styles xmlns:mc="http://schemas.openxmlformats.org/markup-compatibility/2006" xmlns:r="http://schemas.openxmlformats.org/officeDocument/2006/relationships" xmlns:w="http://schemas.openxmlformats.org/wordprocessingml/2006/main" xmlns:w14="http://schemas.microsoft.com/office/word/2010/wordml" xmlns:w15="http://schemas.microsoft.com/office/word/2012/wordml" xmlns:w16cex="http://schemas.microsoft.com/office/word/2018/wordml/cex" xmlns:w16cid="http://schemas.microsoft.com/office/word/2016/wordml/cid" xmlns:w16="http://schemas.microsoft.com/office/word/2018/wordml" xmlns:w16du="http://schemas.microsoft.com/office/word/2023/wordml/word16du" xmlns:w16sdtdh="http://schemas.microsoft.com/office/word/2020/wordml/sdtdatahash" xmlns:w16se="http://schemas.microsoft.com/office/word/2015/wordml/symex" mc:Ignorable="w14 w15 w16se w16cid w16 w16cex w16sdtdh w16du">
+<w:styles xmlns:mc="http://schemas.openxmlformats.org/markup-compatibility/2006" xmlns:r="http://schemas.openxmlformats.org/officeDocument/2006/relationships" xmlns:w="http://schemas.openxmlformats.org/wordprocessingml/2006/main" xmlns:w14="http://schemas.microsoft.com/office/word/2010/wordml" xmlns:w15="http://schemas.microsoft.com/office/word/2012/wordml" xmlns:w16cid="http://schemas.microsoft.com/office/word/2016/wordml/cid" xmlns:w16se="http://schemas.microsoft.com/office/word/2015/wordml/symex" mc:Ignorable="w14 w15 w16se w16cid">
   <w:docDefaults>
     <w:rPrDefault>
       <w:rPr>
@@ -3170,7 +3212,7 @@
       </w:pPr>
     </w:pPrDefault>
   </w:docDefaults>
-  <w:latentStyles w:defLockedState="0" w:defUIPriority="99" w:defSemiHidden="0" w:defUnhideWhenUsed="0" w:defQFormat="0" w:count="376">
+  <w:latentStyles w:defLockedState="0" w:defUIPriority="99" w:defSemiHidden="0" w:defUnhideWhenUsed="0" w:defQFormat="0" w:count="375">
     <w:lsdException w:name="Normal" w:uiPriority="0" w:qFormat="1"/>
     <w:lsdException w:name="heading 1" w:uiPriority="9" w:qFormat="1"/>
     <w:lsdException w:name="heading 2" w:semiHidden="1" w:uiPriority="9" w:unhideWhenUsed="1" w:qFormat="1"/>
@@ -3546,7 +3588,6 @@
     <w:lsdException w:name="Smart Hyperlink" w:semiHidden="1" w:unhideWhenUsed="1"/>
     <w:lsdException w:name="Hashtag" w:semiHidden="1" w:unhideWhenUsed="1"/>
     <w:lsdException w:name="Unresolved Mention" w:semiHidden="1" w:unhideWhenUsed="1"/>
-    <w:lsdException w:name="Smart Link" w:semiHidden="1" w:unhideWhenUsed="1"/>
   </w:latentStyles>
   <w:style w:type="paragraph" w:default="1" w:styleId="Standard">
     <w:name w:val="Normal"/>

</xml_diff>